<commit_message>
Tiny tweaks to circuit labs
</commit_message>
<xml_diff>
--- a/StudentGuideModule2/electric_circuits2/step_by_step_circuit.docx
+++ b/StudentGuideModule2/electric_circuits2/step_by_step_circuit.docx
@@ -1,173 +1,8 @@
 
 <file path=word/document.xml><?xml version="1.0" encoding="utf-8"?>
-<w:document xmlns:wpc="http://schemas.microsoft.com/office/word/2010/wordprocessingCanvas" xmlns:mc="http://schemas.openxmlformats.org/markup-compatibility/2006" xmlns:o="urn:schemas-microsoft-com:office:office" xmlns:r="http://schemas.openxmlformats.org/officeDocument/2006/relationships" xmlns:m="http://schemas.openxmlformats.org/officeDocument/2006/math" xmlns:v="urn:schemas-microsoft-com:vml" xmlns:wp14="http://schemas.microsoft.com/office/word/2010/wordprocessingDrawing" xmlns:wp="http://schemas.openxmlformats.org/drawingml/2006/wordprocessingDrawing" xmlns:w10="urn:schemas-microsoft-com:office:word" xmlns:w="http://schemas.openxmlformats.org/wordprocessingml/2006/main" xmlns:w14="http://schemas.microsoft.com/office/word/2010/wordml" xmlns:wpg="http://schemas.microsoft.com/office/word/2010/wordprocessingGroup" xmlns:wpi="http://schemas.microsoft.com/office/word/2010/wordprocessingInk" xmlns:wne="http://schemas.microsoft.com/office/word/2006/wordml" xmlns:wps="http://schemas.microsoft.com/office/word/2010/wordprocessingShape" mc:Ignorable="w14 wp14">
+<w:document xmlns:wpc="http://schemas.microsoft.com/office/word/2010/wordprocessingCanvas" xmlns:cx="http://schemas.microsoft.com/office/drawing/2014/chartex" xmlns:cx1="http://schemas.microsoft.com/office/drawing/2015/9/8/chartex" xmlns:mc="http://schemas.openxmlformats.org/markup-compatibility/2006" xmlns:o="urn:schemas-microsoft-com:office:office" xmlns:r="http://schemas.openxmlformats.org/officeDocument/2006/relationships" xmlns:m="http://schemas.openxmlformats.org/officeDocument/2006/math" xmlns:v="urn:schemas-microsoft-com:vml" xmlns:wp14="http://schemas.microsoft.com/office/word/2010/wordprocessingDrawing" xmlns:wp="http://schemas.openxmlformats.org/drawingml/2006/wordprocessingDrawing" xmlns:w10="urn:schemas-microsoft-com:office:word" xmlns:w="http://schemas.openxmlformats.org/wordprocessingml/2006/main" xmlns:w14="http://schemas.microsoft.com/office/word/2010/wordml" xmlns:w15="http://schemas.microsoft.com/office/word/2012/wordml" xmlns:w16se="http://schemas.microsoft.com/office/word/2015/wordml/symex" xmlns:wpg="http://schemas.microsoft.com/office/word/2010/wordprocessingGroup" xmlns:wpi="http://schemas.microsoft.com/office/word/2010/wordprocessingInk" xmlns:wne="http://schemas.microsoft.com/office/word/2006/wordml" xmlns:wps="http://schemas.microsoft.com/office/word/2010/wordprocessingShape" mc:Ignorable="w14 w15 w16se wp14">
   <w:body>
     <w:p>
-      <w:r>
-        <w:drawing>
-          <wp:anchor distT="0" distB="0" distL="114300" distR="114300" simplePos="0" relativeHeight="251661312" behindDoc="0" locked="0" layoutInCell="1" allowOverlap="1" wp14:anchorId="69327A84" wp14:editId="5092FB49">
-            <wp:simplePos x="0" y="0"/>
-            <wp:positionH relativeFrom="column">
-              <wp:posOffset>2262505</wp:posOffset>
-            </wp:positionH>
-            <wp:positionV relativeFrom="paragraph">
-              <wp:posOffset>530860</wp:posOffset>
-            </wp:positionV>
-            <wp:extent cx="1631315" cy="2165985"/>
-            <wp:effectExtent l="0" t="0" r="0" b="0"/>
-            <wp:wrapNone/>
-            <wp:docPr id="450" name="Picture 15"/>
-            <wp:cNvGraphicFramePr>
-              <a:graphicFrameLocks xmlns:a="http://schemas.openxmlformats.org/drawingml/2006/main" noChangeAspect="1"/>
-            </wp:cNvGraphicFramePr>
-            <a:graphic xmlns:a="http://schemas.openxmlformats.org/drawingml/2006/main">
-              <a:graphicData uri="http://schemas.openxmlformats.org/drawingml/2006/picture">
-                <pic:pic xmlns:pic="http://schemas.openxmlformats.org/drawingml/2006/picture">
-                  <pic:nvPicPr>
-                    <pic:cNvPr id="0" name="Picture 15"/>
-                    <pic:cNvPicPr>
-                      <a:picLocks noChangeAspect="1" noChangeArrowheads="1"/>
-                    </pic:cNvPicPr>
-                  </pic:nvPicPr>
-                  <pic:blipFill>
-                    <a:blip r:embed="rId5" cstate="print"/>
-                    <a:srcRect/>
-                    <a:stretch>
-                      <a:fillRect/>
-                    </a:stretch>
-                  </pic:blipFill>
-                  <pic:spPr bwMode="auto">
-                    <a:xfrm>
-                      <a:off x="0" y="0"/>
-                      <a:ext cx="1631315" cy="2165985"/>
-                    </a:xfrm>
-                    <a:prstGeom prst="rect">
-                      <a:avLst/>
-                    </a:prstGeom>
-                    <a:noFill/>
-                    <a:ln w="9525">
-                      <a:noFill/>
-                      <a:miter lim="800000"/>
-                      <a:headEnd/>
-                      <a:tailEnd/>
-                    </a:ln>
-                  </pic:spPr>
-                </pic:pic>
-              </a:graphicData>
-            </a:graphic>
-          </wp:anchor>
-        </w:drawing>
-      </w:r>
-      <w:r>
-        <w:drawing>
-          <wp:anchor distT="0" distB="0" distL="114300" distR="114300" simplePos="0" relativeHeight="251662336" behindDoc="0" locked="0" layoutInCell="1" allowOverlap="1" wp14:anchorId="06293355" wp14:editId="75A2EAD7">
-            <wp:simplePos x="0" y="0"/>
-            <wp:positionH relativeFrom="column">
-              <wp:posOffset>2262505</wp:posOffset>
-            </wp:positionH>
-            <wp:positionV relativeFrom="paragraph">
-              <wp:posOffset>3263900</wp:posOffset>
-            </wp:positionV>
-            <wp:extent cx="1392555" cy="1997075"/>
-            <wp:effectExtent l="0" t="0" r="0" b="3175"/>
-            <wp:wrapNone/>
-            <wp:docPr id="452" name="Picture 16"/>
-            <wp:cNvGraphicFramePr>
-              <a:graphicFrameLocks xmlns:a="http://schemas.openxmlformats.org/drawingml/2006/main" noChangeAspect="1"/>
-            </wp:cNvGraphicFramePr>
-            <a:graphic xmlns:a="http://schemas.openxmlformats.org/drawingml/2006/main">
-              <a:graphicData uri="http://schemas.openxmlformats.org/drawingml/2006/picture">
-                <pic:pic xmlns:pic="http://schemas.openxmlformats.org/drawingml/2006/picture">
-                  <pic:nvPicPr>
-                    <pic:cNvPr id="0" name="Picture 16"/>
-                    <pic:cNvPicPr>
-                      <a:picLocks noChangeAspect="1" noChangeArrowheads="1"/>
-                    </pic:cNvPicPr>
-                  </pic:nvPicPr>
-                  <pic:blipFill>
-                    <a:blip r:embed="rId6" cstate="print"/>
-                    <a:srcRect/>
-                    <a:stretch>
-                      <a:fillRect/>
-                    </a:stretch>
-                  </pic:blipFill>
-                  <pic:spPr bwMode="auto">
-                    <a:xfrm>
-                      <a:off x="0" y="0"/>
-                      <a:ext cx="1392555" cy="1997075"/>
-                    </a:xfrm>
-                    <a:prstGeom prst="rect">
-                      <a:avLst/>
-                    </a:prstGeom>
-                    <a:noFill/>
-                    <a:ln w="9525">
-                      <a:noFill/>
-                      <a:miter lim="800000"/>
-                      <a:headEnd/>
-                      <a:tailEnd/>
-                    </a:ln>
-                  </pic:spPr>
-                </pic:pic>
-              </a:graphicData>
-            </a:graphic>
-          </wp:anchor>
-        </w:drawing>
-      </w:r>
-      <w:r>
-        <w:drawing>
-          <wp:anchor distT="0" distB="0" distL="114300" distR="114300" simplePos="0" relativeHeight="251663360" behindDoc="0" locked="0" layoutInCell="1" allowOverlap="1" wp14:anchorId="675CDEA8" wp14:editId="70D6B662">
-            <wp:simplePos x="0" y="0"/>
-            <wp:positionH relativeFrom="column">
-              <wp:posOffset>2252980</wp:posOffset>
-            </wp:positionH>
-            <wp:positionV relativeFrom="paragraph">
-              <wp:posOffset>6666865</wp:posOffset>
-            </wp:positionV>
-            <wp:extent cx="1581150" cy="543560"/>
-            <wp:effectExtent l="0" t="0" r="0" b="8890"/>
-            <wp:wrapNone/>
-            <wp:docPr id="451" name="Picture 17"/>
-            <wp:cNvGraphicFramePr>
-              <a:graphicFrameLocks xmlns:a="http://schemas.openxmlformats.org/drawingml/2006/main" noChangeAspect="1"/>
-            </wp:cNvGraphicFramePr>
-            <a:graphic xmlns:a="http://schemas.openxmlformats.org/drawingml/2006/main">
-              <a:graphicData uri="http://schemas.openxmlformats.org/drawingml/2006/picture">
-                <pic:pic xmlns:pic="http://schemas.openxmlformats.org/drawingml/2006/picture">
-                  <pic:nvPicPr>
-                    <pic:cNvPr id="0" name="Picture 17"/>
-                    <pic:cNvPicPr>
-                      <a:picLocks noChangeAspect="1" noChangeArrowheads="1"/>
-                    </pic:cNvPicPr>
-                  </pic:nvPicPr>
-                  <pic:blipFill>
-                    <a:blip r:embed="rId7" cstate="print"/>
-                    <a:srcRect/>
-                    <a:stretch>
-                      <a:fillRect/>
-                    </a:stretch>
-                  </pic:blipFill>
-                  <pic:spPr bwMode="auto">
-                    <a:xfrm>
-                      <a:off x="0" y="0"/>
-                      <a:ext cx="1581150" cy="543560"/>
-                    </a:xfrm>
-                    <a:prstGeom prst="rect">
-                      <a:avLst/>
-                    </a:prstGeom>
-                    <a:noFill/>
-                    <a:ln w="9525">
-                      <a:noFill/>
-                      <a:miter lim="800000"/>
-                      <a:headEnd/>
-                      <a:tailEnd/>
-                    </a:ln>
-                  </pic:spPr>
-                </pic:pic>
-              </a:graphicData>
-            </a:graphic>
-          </wp:anchor>
-        </w:drawing>
-      </w:r>
       <w:r>
         <w:rPr>
           <w:rFonts w:eastAsiaTheme="minorEastAsia"/>
@@ -179,13 +14,13 @@
               <wp:anchor distT="0" distB="0" distL="114300" distR="114300" simplePos="0" relativeHeight="251659264" behindDoc="0" locked="0" layoutInCell="1" allowOverlap="1" wp14:anchorId="6269F96D" wp14:editId="1692BD9E">
                 <wp:simplePos x="0" y="0"/>
                 <wp:positionH relativeFrom="column">
-                  <wp:posOffset>215900</wp:posOffset>
+                  <wp:posOffset>219075</wp:posOffset>
                 </wp:positionH>
                 <wp:positionV relativeFrom="paragraph">
-                  <wp:posOffset>557530</wp:posOffset>
+                  <wp:posOffset>561975</wp:posOffset>
                 </wp:positionV>
-                <wp:extent cx="5403850" cy="7406005"/>
-                <wp:effectExtent l="0" t="0" r="6350" b="23495"/>
+                <wp:extent cx="5403850" cy="7393305"/>
+                <wp:effectExtent l="0" t="0" r="6350" b="36195"/>
                 <wp:wrapNone/>
                 <wp:docPr id="458" name="Group 458"/>
                 <wp:cNvGraphicFramePr>
@@ -200,9 +35,9 @@
                       <wpg:grpSpPr bwMode="auto">
                         <a:xfrm>
                           <a:off x="0" y="0"/>
-                          <a:ext cx="5403850" cy="7406005"/>
+                          <a:ext cx="5403850" cy="7393305"/>
                           <a:chOff x="1549" y="2324"/>
-                          <a:chExt cx="8510" cy="11663"/>
+                          <a:chExt cx="8510" cy="11643"/>
                         </a:xfrm>
                       </wpg:grpSpPr>
                       <wps:wsp>
@@ -241,6 +76,7 @@
                           <w:txbxContent>
                             <w:p>
                               <w:pPr>
+                                <w:spacing w:after="120"/>
                                 <w:rPr>
                                   <w:rFonts w:eastAsiaTheme="minorEastAsia"/>
                                 </w:rPr>
@@ -415,8 +251,8 @@
                         </wps:cNvSpPr>
                         <wps:spPr bwMode="auto">
                           <a:xfrm>
-                            <a:off x="1549" y="12060"/>
-                            <a:ext cx="2325" cy="1860"/>
+                            <a:off x="1549" y="11804"/>
+                            <a:ext cx="2325" cy="2116"/>
                           </a:xfrm>
                           <a:prstGeom prst="rect">
                             <a:avLst/>
@@ -444,6 +280,7 @@
                           <w:txbxContent>
                             <w:p>
                               <w:pPr>
+                                <w:spacing w:after="120"/>
                                 <w:rPr>
                                   <w:rFonts w:eastAsiaTheme="minorEastAsia"/>
                                 </w:rPr>
@@ -654,8 +491,8 @@
                         </wps:cNvSpPr>
                         <wps:spPr bwMode="auto">
                           <a:xfrm>
-                            <a:off x="7734" y="12127"/>
-                            <a:ext cx="2325" cy="1860"/>
+                            <a:off x="7734" y="11879"/>
+                            <a:ext cx="2325" cy="2010"/>
                           </a:xfrm>
                           <a:prstGeom prst="rect">
                             <a:avLst/>
@@ -683,6 +520,7 @@
                           <w:txbxContent>
                             <w:p>
                               <w:pPr>
+                                <w:spacing w:before="120"/>
                                 <w:rPr>
                                   <w:rFonts w:eastAsiaTheme="minorEastAsia"/>
                                 </w:rPr>
@@ -705,7 +543,13 @@
                                 <w:rPr>
                                   <w:rFonts w:eastAsiaTheme="minorEastAsia"/>
                                 </w:rPr>
-                                <w:t xml:space="preserve"> through the equivalent </w:t>
+                                <w:t xml:space="preserve"> </w:t>
+                              </w:r>
+                              <w:r>
+                                <w:rPr>
+                                  <w:rFonts w:eastAsiaTheme="minorEastAsia"/>
+                                </w:rPr>
+                                <w:t xml:space="preserve">through the equivalent </w:t>
                               </w:r>
                               <w:proofErr w:type="gramStart"/>
                               <w:r>
@@ -751,6 +595,9 @@
                               </w:r>
                             </w:p>
                             <w:p>
+                              <w:pPr>
+                                <w:spacing w:before="120"/>
+                              </w:pPr>
                               <m:oMath>
                                 <m:sSub>
                                   <m:sSubPr>
@@ -1008,6 +855,9 @@
                               </w:r>
                             </w:p>
                             <w:p>
+                              <w:pPr>
+                                <w:spacing w:before="240"/>
+                              </w:pPr>
                               <m:oMath>
                                 <m:sSub>
                                   <m:sSubPr>
@@ -1056,6 +906,9 @@
                               </w:r>
                             </w:p>
                             <w:p>
+                              <w:pPr>
+                                <w:spacing w:before="240"/>
+                              </w:pPr>
                               <m:oMath>
                                 <m:sSub>
                                   <m:sSubPr>
@@ -1104,6 +957,9 @@
                               </w:r>
                             </w:p>
                             <w:p>
+                              <w:pPr>
+                                <w:spacing w:before="240"/>
+                              </w:pPr>
                               <m:oMath>
                                 <m:sSub>
                                   <m:sSubPr>
@@ -1332,6 +1188,9 @@
                               </w:r>
                             </w:p>
                             <w:p>
+                              <w:pPr>
+                                <w:spacing w:before="240"/>
+                              </w:pPr>
                               <m:oMath>
                                 <m:sSub>
                                   <m:sSubPr>
@@ -1374,6 +1233,9 @@
                               </w:r>
                             </w:p>
                             <w:p>
+                              <w:pPr>
+                                <w:spacing w:before="240"/>
+                              </w:pPr>
                               <m:oMath>
                                 <m:sSub>
                                   <m:sSubPr>
@@ -1461,12 +1323,7 @@
                           <w:txbxContent>
                             <w:p>
                               <w:r>
-                                <w:t xml:space="preserve">1. Identify a group of resistors in parallel or </w:t>
-                              </w:r>
-                              <w:bookmarkStart w:id="0" w:name="_GoBack"/>
-                              <w:bookmarkEnd w:id="0"/>
-                              <w:r>
-                                <w:t>in series; redraw as an equivalent resistance.</w:t>
+                                <w:t>1. Identify a group of resistors in parallel or in series; redraw as an equivalent resistance.</w:t>
                               </w:r>
                             </w:p>
                           </w:txbxContent>
@@ -1519,7 +1376,7 @@
                         </wps:cNvSpPr>
                         <wps:spPr bwMode="auto">
                           <a:xfrm>
-                            <a:off x="1624" y="9525"/>
+                            <a:off x="1624" y="9270"/>
                             <a:ext cx="2325" cy="1529"/>
                           </a:xfrm>
                           <a:prstGeom prst="rect">
@@ -1874,7 +1731,7 @@
                         </wps:cNvSpPr>
                         <wps:spPr bwMode="auto">
                           <a:xfrm>
-                            <a:off x="2077" y="11196"/>
+                            <a:off x="2077" y="10941"/>
                             <a:ext cx="281" cy="864"/>
                           </a:xfrm>
                           <a:prstGeom prst="downArrow">
@@ -1938,9 +1795,9 @@
                         </wpg:cNvGrpSpPr>
                         <wpg:grpSpPr bwMode="auto">
                           <a:xfrm>
-                            <a:off x="7994" y="10550"/>
+                            <a:off x="7994" y="10205"/>
                             <a:ext cx="1760" cy="1076"/>
-                            <a:chOff x="7994" y="10041"/>
+                            <a:chOff x="7994" y="9696"/>
                             <a:chExt cx="1760" cy="1076"/>
                           </a:xfrm>
                         </wpg:grpSpPr>
@@ -1951,7 +1808,7 @@
                           </wps:cNvSpPr>
                           <wps:spPr bwMode="auto">
                             <a:xfrm>
-                              <a:off x="8275" y="10041"/>
+                              <a:off x="8275" y="9696"/>
                               <a:ext cx="1479" cy="1076"/>
                             </a:xfrm>
                             <a:prstGeom prst="rect">
@@ -1984,14 +1841,12 @@
                                     <w:rFonts w:eastAsiaTheme="minorEastAsia"/>
                                   </w:rPr>
                                 </w:pPr>
-                                <w:proofErr w:type="gramStart"/>
                                 <w:r>
                                   <w:rPr>
                                     <w:rFonts w:eastAsiaTheme="minorEastAsia"/>
                                   </w:rPr>
                                   <w:t>(Back to previous drawing.)</w:t>
                                 </w:r>
-                                <w:proofErr w:type="gramEnd"/>
                               </w:p>
                             </w:txbxContent>
                           </wps:txbx>
@@ -2006,7 +1861,7 @@
                           </wps:cNvSpPr>
                           <wps:spPr bwMode="auto">
                             <a:xfrm flipH="1" flipV="1">
-                              <a:off x="7994" y="10137"/>
+                              <a:off x="7994" y="9792"/>
                               <a:ext cx="281" cy="864"/>
                             </a:xfrm>
                             <a:prstGeom prst="downArrow">
@@ -2085,14 +1940,20 @@
                                     <w:rFonts w:eastAsiaTheme="minorEastAsia"/>
                                   </w:rPr>
                                 </w:pPr>
-                                <w:proofErr w:type="gramStart"/>
                                 <w:r>
                                   <w:rPr>
                                     <w:rFonts w:eastAsiaTheme="minorEastAsia"/>
                                   </w:rPr>
-                                  <w:t>(Back to previous drawing.)</w:t>
+                                  <w:t xml:space="preserve">(Back to </w:t>
                                 </w:r>
-                                <w:proofErr w:type="gramEnd"/>
+                                <w:bookmarkStart w:id="0" w:name="_GoBack"/>
+                                <w:bookmarkEnd w:id="0"/>
+                                <w:r>
+                                  <w:rPr>
+                                    <w:rFonts w:eastAsiaTheme="minorEastAsia"/>
+                                  </w:rPr>
+                                  <w:t>previous drawing.)</w:t>
+                                </w:r>
                               </w:p>
                             </w:txbxContent>
                           </wps:txbx>
@@ -2147,16 +2008,17 @@
           </mc:Choice>
           <mc:Fallback>
             <w:pict>
-              <v:group id="Group 458" o:spid="_x0000_s1026" style="position:absolute;margin-left:17pt;margin-top:43.9pt;width:425.5pt;height:583.15pt;z-index:251659264" coordorigin="1549,2324" coordsize="8510,11663" o:gfxdata="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">
+              <v:group w14:anchorId="6269F96D" id="Group 458" o:spid="_x0000_s1026" style="position:absolute;margin-left:17.25pt;margin-top:44.25pt;width:425.5pt;height:582.15pt;z-index:251659264" coordorigin="1549,2324" coordsize="8510,11643" o:gfxdata="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">
                 <v:shapetype id="_x0000_t202" coordsize="21600,21600" o:spt="202" path="m,l,21600r21600,l21600,xe">
                   <v:stroke joinstyle="miter"/>
                   <v:path gradientshapeok="t" o:connecttype="rect"/>
                 </v:shapetype>
-                <v:shape id="Text Box 467" o:spid="_x0000_s1027" type="#_x0000_t202" style="position:absolute;left:1549;top:6483;width:2805;height:2338;visibility:visible;mso-wrap-style:square;v-text-anchor:top" o:gfxdata="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" stroked="f">
+                <v:shape id="Text Box 467" o:spid="_x0000_s1027" type="#_x0000_t202" style="position:absolute;left:1549;top:6483;width:2805;height:2338;visibility:visible;mso-wrap-style:square;v-text-anchor:top" o:gfxdata="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" stroked="f">
                   <v:textbox>
                     <w:txbxContent>
                       <w:p>
                         <w:pPr>
+                          <w:spacing w:after="120"/>
                           <w:rPr>
                             <w:rFonts w:eastAsiaTheme="minorEastAsia"/>
                           </w:rPr>
@@ -2321,11 +2183,12 @@
                     </w:txbxContent>
                   </v:textbox>
                 </v:shape>
-                <v:shape id="Text Box 468" o:spid="_x0000_s1028" type="#_x0000_t202" style="position:absolute;left:1549;top:12060;width:2325;height:1860;visibility:visible;mso-wrap-style:square;v-text-anchor:top" o:gfxdata="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" stroked="f">
+                <v:shape id="Text Box 468" o:spid="_x0000_s1028" type="#_x0000_t202" style="position:absolute;left:1549;top:11804;width:2325;height:2116;visibility:visible;mso-wrap-style:square;v-text-anchor:top" o:gfxdata="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" stroked="f">
                   <v:textbox>
                     <w:txbxContent>
                       <w:p>
                         <w:pPr>
+                          <w:spacing w:after="120"/>
                           <w:rPr>
                             <w:rFonts w:eastAsiaTheme="minorEastAsia"/>
                           </w:rPr>
@@ -2526,11 +2389,12 @@
                     </w:txbxContent>
                   </v:textbox>
                 </v:shape>
-                <v:shape id="Text Box 469" o:spid="_x0000_s1029" type="#_x0000_t202" style="position:absolute;left:7734;top:12127;width:2325;height:1860;visibility:visible;mso-wrap-style:square;v-text-anchor:top" o:gfxdata="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" stroked="f">
+                <v:shape id="Text Box 469" o:spid="_x0000_s1029" type="#_x0000_t202" style="position:absolute;left:7734;top:11879;width:2325;height:2010;visibility:visible;mso-wrap-style:square;v-text-anchor:top" o:gfxdata="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" stroked="f">
                   <v:textbox>
                     <w:txbxContent>
                       <w:p>
                         <w:pPr>
+                          <w:spacing w:before="120"/>
                           <w:rPr>
                             <w:rFonts w:eastAsiaTheme="minorEastAsia"/>
                           </w:rPr>
@@ -2553,7 +2417,13 @@
                           <w:rPr>
                             <w:rFonts w:eastAsiaTheme="minorEastAsia"/>
                           </w:rPr>
-                          <w:t xml:space="preserve"> through the equivalent </w:t>
+                          <w:t xml:space="preserve"> </w:t>
+                        </w:r>
+                        <w:r>
+                          <w:rPr>
+                            <w:rFonts w:eastAsiaTheme="minorEastAsia"/>
+                          </w:rPr>
+                          <w:t xml:space="preserve">through the equivalent </w:t>
                         </w:r>
                         <w:proofErr w:type="gramStart"/>
                         <w:r>
@@ -2599,6 +2469,9 @@
                         </w:r>
                       </w:p>
                       <w:p>
+                        <w:pPr>
+                          <w:spacing w:before="120"/>
+                        </w:pPr>
                         <m:oMath>
                           <m:sSub>
                             <m:sSubPr>
@@ -2640,7 +2513,7 @@
                     </w:txbxContent>
                   </v:textbox>
                 </v:shape>
-                <v:shape id="Text Box 470" o:spid="_x0000_s1030" type="#_x0000_t202" style="position:absolute;left:7734;top:6463;width:2325;height:3452;visibility:visible;mso-wrap-style:square;v-text-anchor:top" o:gfxdata="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" stroked="f">
+                <v:shape id="Text Box 470" o:spid="_x0000_s1030" type="#_x0000_t202" style="position:absolute;left:7734;top:6463;width:2325;height:3452;visibility:visible;mso-wrap-style:square;v-text-anchor:top" o:gfxdata="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" stroked="f">
                   <v:textbox>
                     <w:txbxContent>
                       <w:p>
@@ -2822,6 +2695,9 @@
                         </w:r>
                       </w:p>
                       <w:p>
+                        <w:pPr>
+                          <w:spacing w:before="240"/>
+                        </w:pPr>
                         <m:oMath>
                           <m:sSub>
                             <m:sSubPr>
@@ -2870,6 +2746,9 @@
                         </w:r>
                       </w:p>
                       <w:p>
+                        <w:pPr>
+                          <w:spacing w:before="240"/>
+                        </w:pPr>
                         <m:oMath>
                           <m:sSub>
                             <m:sSubPr>
@@ -2918,6 +2797,9 @@
                         </w:r>
                       </w:p>
                       <w:p>
+                        <w:pPr>
+                          <w:spacing w:before="240"/>
+                        </w:pPr>
                         <m:oMath>
                           <m:sSub>
                             <m:sSubPr>
@@ -2976,7 +2858,7 @@
                     </w:txbxContent>
                   </v:textbox>
                 </v:shape>
-                <v:shape id="Text Box 471" o:spid="_x0000_s1031" type="#_x0000_t202" style="position:absolute;left:7734;top:2324;width:2325;height:2563;visibility:visible;mso-wrap-style:square;v-text-anchor:top" o:gfxdata="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" stroked="f">
+                <v:shape id="Text Box 471" o:spid="_x0000_s1031" type="#_x0000_t202" style="position:absolute;left:7734;top:2324;width:2325;height:2563;visibility:visible;mso-wrap-style:square;v-text-anchor:top" o:gfxdata="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" stroked="f">
                   <v:textbox>
                     <w:txbxContent>
                       <w:p>
@@ -3112,6 +2994,9 @@
                         </w:r>
                       </w:p>
                       <w:p>
+                        <w:pPr>
+                          <w:spacing w:before="240"/>
+                        </w:pPr>
                         <m:oMath>
                           <m:sSub>
                             <m:sSubPr>
@@ -3154,6 +3039,9 @@
                         </w:r>
                       </w:p>
                       <w:p>
+                        <w:pPr>
+                          <w:spacing w:before="240"/>
+                        </w:pPr>
                         <m:oMath>
                           <m:sSub>
                             <m:sSubPr>
@@ -3199,26 +3087,21 @@
                     </w:txbxContent>
                   </v:textbox>
                 </v:shape>
-                <v:shape id="Text Box 472" o:spid="_x0000_s1032" type="#_x0000_t202" style="position:absolute;left:1549;top:3459;width:2325;height:1525;visibility:visible;mso-wrap-style:square;v-text-anchor:top" o:gfxdata="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" stroked="f" strokecolor="black [3213]">
+                <v:shape id="Text Box 472" o:spid="_x0000_s1032" type="#_x0000_t202" style="position:absolute;left:1549;top:3459;width:2325;height:1525;visibility:visible;mso-wrap-style:square;v-text-anchor:top" o:gfxdata="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" stroked="f" strokecolor="black [3213]">
                   <v:textbox>
                     <w:txbxContent>
                       <w:p>
                         <w:r>
-                          <w:t xml:space="preserve">1. Identify a group of resistors in parallel or </w:t>
-                        </w:r>
-                        <w:bookmarkStart w:id="1" w:name="_GoBack"/>
-                        <w:bookmarkEnd w:id="1"/>
-                        <w:r>
-                          <w:t>in series; redraw as an equivalent resistance.</w:t>
+                          <w:t>1. Identify a group of resistors in parallel or in series; redraw as an equivalent resistance.</w:t>
                         </w:r>
                       </w:p>
                     </w:txbxContent>
                   </v:textbox>
                 </v:shape>
-                <v:oval id="Oval 473" o:spid="_x0000_s1033" style="position:absolute;left:5527;top:3864;width:1810;height:1525;visibility:visible;mso-wrap-style:square;v-text-anchor:top" o:gfxdata="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" filled="f" strokeweight="1pt">
+                <v:oval id="Oval 473" o:spid="_x0000_s1033" style="position:absolute;left:5527;top:3864;width:1810;height:1525;visibility:visible;mso-wrap-style:square;v-text-anchor:top" o:gfxdata="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" filled="f" strokeweight="1pt">
                   <v:stroke dashstyle="dash"/>
                 </v:oval>
-                <v:shape id="Text Box 474" o:spid="_x0000_s1034" type="#_x0000_t202" style="position:absolute;left:1624;top:9525;width:2325;height:1529;visibility:visible;mso-wrap-style:square;v-text-anchor:top" o:gfxdata="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" stroked="f" strokecolor="black [3213]">
+                <v:shape id="Text Box 474" o:spid="_x0000_s1034" type="#_x0000_t202" style="position:absolute;left:1624;top:9270;width:2325;height:1529;visibility:visible;mso-wrap-style:square;v-text-anchor:top" o:gfxdata="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" stroked="f" strokecolor="black [3213]">
                   <v:textbox>
                     <w:txbxContent>
                       <w:p>
@@ -3233,25 +3116,25 @@
                   <v:path arrowok="t" fillok="f" o:connecttype="none"/>
                   <o:lock v:ext="edit" shapetype="t"/>
                 </v:shapetype>
-                <v:shape id="AutoShape 475" o:spid="_x0000_s1035" type="#_x0000_t32" style="position:absolute;left:3874;top:4452;width:1653;height:115;visibility:visible;mso-wrap-style:square" o:connectortype="straight" o:gfxdata="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">
+                <v:shape id="AutoShape 475" o:spid="_x0000_s1035" type="#_x0000_t32" style="position:absolute;left:3874;top:4452;width:1653;height:115;visibility:visible;mso-wrap-style:square" o:connectortype="straight" o:gfxdata="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">
                   <v:stroke dashstyle="3 1" endarrow="block"/>
                 </v:shape>
-                <v:shape id="AutoShape 476" o:spid="_x0000_s1036" type="#_x0000_t32" style="position:absolute;left:3874;top:4452;width:2305;height:4132;visibility:visible;mso-wrap-style:square" o:connectortype="straight" o:gfxdata="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">
+                <v:shape id="AutoShape 476" o:spid="_x0000_s1036" type="#_x0000_t32" style="position:absolute;left:3874;top:4452;width:2305;height:4132;visibility:visible;mso-wrap-style:square" o:connectortype="straight" o:gfxdata="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">
                   <v:stroke dashstyle="3 1" endarrow="block"/>
                 </v:shape>
-                <v:oval id="Oval 477" o:spid="_x0000_s1037" style="position:absolute;left:5709;top:6680;width:1539;height:2845;visibility:visible;mso-wrap-style:square;v-text-anchor:top" o:gfxdata="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" filled="f" strokeweight="1pt">
+                <v:oval id="Oval 477" o:spid="_x0000_s1037" style="position:absolute;left:5709;top:6680;width:1539;height:2845;visibility:visible;mso-wrap-style:square;v-text-anchor:top" o:gfxdata="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" filled="f" strokeweight="1pt">
                   <v:stroke dashstyle="dash"/>
                 </v:oval>
-                <v:oval id="Oval 478" o:spid="_x0000_s1038" style="position:absolute;left:5983;top:8531;width:943;height:837;visibility:visible;mso-wrap-style:square;v-text-anchor:top" o:gfxdata="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" filled="f" strokeweight="1pt">
+                <v:oval id="Oval 478" o:spid="_x0000_s1038" style="position:absolute;left:5983;top:8531;width:943;height:837;visibility:visible;mso-wrap-style:square;v-text-anchor:top" o:gfxdata="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" filled="f" strokeweight="1pt">
                   <v:stroke dashstyle="dash"/>
                 </v:oval>
-                <v:shape id="AutoShape 479" o:spid="_x0000_s1039" type="#_x0000_t32" style="position:absolute;left:3874;top:8871;width:1947;height:1775;flip:y;visibility:visible;mso-wrap-style:square" o:connectortype="straight" o:gfxdata="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">
+                <v:shape id="AutoShape 479" o:spid="_x0000_s1039" type="#_x0000_t32" style="position:absolute;left:3874;top:8871;width:1947;height:1775;flip:y;visibility:visible;mso-wrap-style:square" o:connectortype="straight" o:gfxdata="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">
                   <v:stroke dashstyle="3 1" endarrow="block"/>
                 </v:shape>
-                <v:shape id="AutoShape 480" o:spid="_x0000_s1040" type="#_x0000_t32" style="position:absolute;left:3874;top:10646;width:2144;height:1554;visibility:visible;mso-wrap-style:square" o:connectortype="straight" o:gfxdata="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">
+                <v:shape id="AutoShape 480" o:spid="_x0000_s1040" type="#_x0000_t32" style="position:absolute;left:3874;top:10646;width:2144;height:1554;visibility:visible;mso-wrap-style:square" o:connectortype="straight" o:gfxdata="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">
                   <v:stroke dashstyle="3 1" endarrow="block"/>
                 </v:shape>
-                <v:oval id="Oval 481" o:spid="_x0000_s1041" style="position:absolute;left:5983;top:11955;width:1265;height:837;visibility:visible;mso-wrap-style:square;v-text-anchor:top" o:gfxdata="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" filled="f" strokeweight="1pt">
+                <v:oval id="Oval 481" o:spid="_x0000_s1041" style="position:absolute;left:5983;top:11955;width:1265;height:837;visibility:visible;mso-wrap-style:square;v-text-anchor:top" o:gfxdata="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" filled="f" strokeweight="1pt">
                   <v:stroke dashstyle="dash"/>
                 </v:oval>
                 <v:shapetype id="_x0000_t67" coordsize="21600,21600" o:spt="67" adj="16200,5400" path="m0@0l@1@0@1,0@2,0@2@0,21600@0,10800,21600xe">
@@ -3270,12 +3153,12 @@
                     <v:h position="#1,#0" xrange="0,10800" yrange="0,21600"/>
                   </v:handles>
                 </v:shapetype>
-                <v:shape id="AutoShape 482" o:spid="_x0000_s1042" type="#_x0000_t67" style="position:absolute;left:2077;top:5252;width:281;height:864;visibility:visible;mso-wrap-style:square;v-text-anchor:top" o:gfxdata="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"/>
-                <v:shape id="AutoShape 483" o:spid="_x0000_s1043" type="#_x0000_t67" style="position:absolute;left:2077;top:8416;width:281;height:864;visibility:visible;mso-wrap-style:square;v-text-anchor:top" o:gfxdata="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"/>
-                <v:shape id="AutoShape 484" o:spid="_x0000_s1044" type="#_x0000_t67" style="position:absolute;left:2077;top:11196;width:281;height:864;visibility:visible;mso-wrap-style:square;v-text-anchor:top" o:gfxdata="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"/>
-                <v:shape id="AutoShape 485" o:spid="_x0000_s1045" type="#_x0000_t67" style="position:absolute;left:5800;top:12461;width:325;height:2687;rotation:-90;visibility:visible;mso-wrap-style:square;v-text-anchor:top" o:gfxdata="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" adj="19164,5287"/>
-                <v:group id="Group 486" o:spid="_x0000_s1046" style="position:absolute;left:7994;top:10550;width:1760;height:1076" coordorigin="7994,10041" coordsize="1760,1076" o:gfxdata="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">
-                  <v:shape id="Text Box 487" o:spid="_x0000_s1047" type="#_x0000_t202" style="position:absolute;left:8275;top:10041;width:1479;height:1076;visibility:visible;mso-wrap-style:square;v-text-anchor:top" o:gfxdata="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" stroked="f">
+                <v:shape id="AutoShape 482" o:spid="_x0000_s1042" type="#_x0000_t67" style="position:absolute;left:2077;top:5252;width:281;height:864;visibility:visible;mso-wrap-style:square;v-text-anchor:top" o:gfxdata="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"/>
+                <v:shape id="AutoShape 483" o:spid="_x0000_s1043" type="#_x0000_t67" style="position:absolute;left:2077;top:8416;width:281;height:864;visibility:visible;mso-wrap-style:square;v-text-anchor:top" o:gfxdata="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"/>
+                <v:shape id="AutoShape 484" o:spid="_x0000_s1044" type="#_x0000_t67" style="position:absolute;left:2077;top:10941;width:281;height:864;visibility:visible;mso-wrap-style:square;v-text-anchor:top" o:gfxdata="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"/>
+                <v:shape id="AutoShape 485" o:spid="_x0000_s1045" type="#_x0000_t67" style="position:absolute;left:5800;top:12461;width:325;height:2687;rotation:-90;visibility:visible;mso-wrap-style:square;v-text-anchor:top" o:gfxdata="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" adj="19164,5287"/>
+                <v:group id="Group 486" o:spid="_x0000_s1046" style="position:absolute;left:7994;top:10205;width:1760;height:1076" coordorigin="7994,9696" coordsize="1760,1076" o:gfxdata="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">
+                  <v:shape id="Text Box 487" o:spid="_x0000_s1047" type="#_x0000_t202" style="position:absolute;left:8275;top:9696;width:1479;height:1076;visibility:visible;mso-wrap-style:square;v-text-anchor:top" o:gfxdata="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" stroked="f">
                     <v:textbox>
                       <w:txbxContent>
                         <w:p>
@@ -3284,22 +3167,20 @@
                               <w:rFonts w:eastAsiaTheme="minorEastAsia"/>
                             </w:rPr>
                           </w:pPr>
-                          <w:proofErr w:type="gramStart"/>
                           <w:r>
                             <w:rPr>
                               <w:rFonts w:eastAsiaTheme="minorEastAsia"/>
                             </w:rPr>
                             <w:t>(Back to previous drawing.)</w:t>
                           </w:r>
-                          <w:proofErr w:type="gramEnd"/>
                         </w:p>
                       </w:txbxContent>
                     </v:textbox>
                   </v:shape>
-                  <v:shape id="AutoShape 488" o:spid="_x0000_s1048" type="#_x0000_t67" style="position:absolute;left:7994;top:10137;width:281;height:864;flip:x y;visibility:visible;mso-wrap-style:square;v-text-anchor:top" o:gfxdata="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"/>
+                  <v:shape id="AutoShape 488" o:spid="_x0000_s1048" type="#_x0000_t67" style="position:absolute;left:7994;top:9792;width:281;height:864;flip:x y;visibility:visible;mso-wrap-style:square;v-text-anchor:top" o:gfxdata="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"/>
                 </v:group>
-                <v:group id="Group 489" o:spid="_x0000_s1049" style="position:absolute;left:7861;top:5176;width:1893;height:1076" coordorigin="7734,4667" coordsize="1893,1076" o:gfxdata="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">
-                  <v:shape id="Text Box 490" o:spid="_x0000_s1050" type="#_x0000_t202" style="position:absolute;left:8148;top:4667;width:1479;height:1076;visibility:visible;mso-wrap-style:square;v-text-anchor:top" o:gfxdata="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" stroked="f">
+                <v:group id="Group 489" o:spid="_x0000_s1049" style="position:absolute;left:7861;top:5176;width:1893;height:1076" coordorigin="7734,4667" coordsize="1893,1076" o:gfxdata="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">
+                  <v:shape id="Text Box 490" o:spid="_x0000_s1050" type="#_x0000_t202" style="position:absolute;left:8148;top:4667;width:1479;height:1076;visibility:visible;mso-wrap-style:square;v-text-anchor:top" o:gfxdata="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" stroked="f">
                     <v:textbox>
                       <w:txbxContent>
                         <w:p>
@@ -3308,24 +3189,210 @@
                               <w:rFonts w:eastAsiaTheme="minorEastAsia"/>
                             </w:rPr>
                           </w:pPr>
-                          <w:proofErr w:type="gramStart"/>
                           <w:r>
                             <w:rPr>
                               <w:rFonts w:eastAsiaTheme="minorEastAsia"/>
                             </w:rPr>
-                            <w:t>(Back to previous drawing.)</w:t>
+                            <w:t xml:space="preserve">(Back to </w:t>
                           </w:r>
-                          <w:proofErr w:type="gramEnd"/>
+                          <w:bookmarkStart w:id="1" w:name="_GoBack"/>
+                          <w:bookmarkEnd w:id="1"/>
+                          <w:r>
+                            <w:rPr>
+                              <w:rFonts w:eastAsiaTheme="minorEastAsia"/>
+                            </w:rPr>
+                            <w:t>previous drawing.)</w:t>
+                          </w:r>
                         </w:p>
                       </w:txbxContent>
                     </v:textbox>
                   </v:shape>
-                  <v:shape id="AutoShape 491" o:spid="_x0000_s1051" type="#_x0000_t67" style="position:absolute;left:7734;top:4743;width:281;height:864;flip:x y;visibility:visible;mso-wrap-style:square;v-text-anchor:top" o:gfxdata="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"/>
+                  <v:shape id="AutoShape 491" o:spid="_x0000_s1051" type="#_x0000_t67" style="position:absolute;left:7734;top:4743;width:281;height:864;flip:x y;visibility:visible;mso-wrap-style:square;v-text-anchor:top" o:gfxdata="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"/>
                 </v:group>
               </v:group>
             </w:pict>
           </mc:Fallback>
         </mc:AlternateContent>
+      </w:r>
+      <w:r>
+        <w:rPr>
+          <w:noProof/>
+        </w:rPr>
+        <w:drawing>
+          <wp:anchor distT="0" distB="0" distL="114300" distR="114300" simplePos="0" relativeHeight="251661312" behindDoc="0" locked="0" layoutInCell="1" allowOverlap="1" wp14:anchorId="69327A84" wp14:editId="5092FB49">
+            <wp:simplePos x="0" y="0"/>
+            <wp:positionH relativeFrom="column">
+              <wp:posOffset>2262505</wp:posOffset>
+            </wp:positionH>
+            <wp:positionV relativeFrom="paragraph">
+              <wp:posOffset>530860</wp:posOffset>
+            </wp:positionV>
+            <wp:extent cx="1631315" cy="2165985"/>
+            <wp:effectExtent l="0" t="0" r="0" b="5715"/>
+            <wp:wrapNone/>
+            <wp:docPr id="450" name="Picture 15"/>
+            <wp:cNvGraphicFramePr>
+              <a:graphicFrameLocks xmlns:a="http://schemas.openxmlformats.org/drawingml/2006/main" noChangeAspect="1"/>
+            </wp:cNvGraphicFramePr>
+            <a:graphic xmlns:a="http://schemas.openxmlformats.org/drawingml/2006/main">
+              <a:graphicData uri="http://schemas.openxmlformats.org/drawingml/2006/picture">
+                <pic:pic xmlns:pic="http://schemas.openxmlformats.org/drawingml/2006/picture">
+                  <pic:nvPicPr>
+                    <pic:cNvPr id="0" name="Picture 15"/>
+                    <pic:cNvPicPr>
+                      <a:picLocks noChangeAspect="1" noChangeArrowheads="1"/>
+                    </pic:cNvPicPr>
+                  </pic:nvPicPr>
+                  <pic:blipFill>
+                    <a:blip r:embed="rId4" cstate="print">
+                      <a:grayscl/>
+                    </a:blip>
+                    <a:srcRect/>
+                    <a:stretch>
+                      <a:fillRect/>
+                    </a:stretch>
+                  </pic:blipFill>
+                  <pic:spPr bwMode="auto">
+                    <a:xfrm>
+                      <a:off x="0" y="0"/>
+                      <a:ext cx="1631315" cy="2165985"/>
+                    </a:xfrm>
+                    <a:prstGeom prst="rect">
+                      <a:avLst/>
+                    </a:prstGeom>
+                    <a:noFill/>
+                    <a:ln w="9525">
+                      <a:noFill/>
+                      <a:miter lim="800000"/>
+                      <a:headEnd/>
+                      <a:tailEnd/>
+                    </a:ln>
+                  </pic:spPr>
+                </pic:pic>
+              </a:graphicData>
+            </a:graphic>
+          </wp:anchor>
+        </w:drawing>
+      </w:r>
+      <w:r>
+        <w:rPr>
+          <w:noProof/>
+        </w:rPr>
+        <w:drawing>
+          <wp:anchor distT="0" distB="0" distL="114300" distR="114300" simplePos="0" relativeHeight="251662336" behindDoc="0" locked="0" layoutInCell="1" allowOverlap="1" wp14:anchorId="06293355" wp14:editId="75A2EAD7">
+            <wp:simplePos x="0" y="0"/>
+            <wp:positionH relativeFrom="column">
+              <wp:posOffset>2262505</wp:posOffset>
+            </wp:positionH>
+            <wp:positionV relativeFrom="paragraph">
+              <wp:posOffset>3263900</wp:posOffset>
+            </wp:positionV>
+            <wp:extent cx="1392555" cy="1997075"/>
+            <wp:effectExtent l="0" t="0" r="0" b="3175"/>
+            <wp:wrapNone/>
+            <wp:docPr id="452" name="Picture 16"/>
+            <wp:cNvGraphicFramePr>
+              <a:graphicFrameLocks xmlns:a="http://schemas.openxmlformats.org/drawingml/2006/main" noChangeAspect="1"/>
+            </wp:cNvGraphicFramePr>
+            <a:graphic xmlns:a="http://schemas.openxmlformats.org/drawingml/2006/main">
+              <a:graphicData uri="http://schemas.openxmlformats.org/drawingml/2006/picture">
+                <pic:pic xmlns:pic="http://schemas.openxmlformats.org/drawingml/2006/picture">
+                  <pic:nvPicPr>
+                    <pic:cNvPr id="0" name="Picture 16"/>
+                    <pic:cNvPicPr>
+                      <a:picLocks noChangeAspect="1" noChangeArrowheads="1"/>
+                    </pic:cNvPicPr>
+                  </pic:nvPicPr>
+                  <pic:blipFill>
+                    <a:blip r:embed="rId5" cstate="print">
+                      <a:grayscl/>
+                    </a:blip>
+                    <a:srcRect/>
+                    <a:stretch>
+                      <a:fillRect/>
+                    </a:stretch>
+                  </pic:blipFill>
+                  <pic:spPr bwMode="auto">
+                    <a:xfrm>
+                      <a:off x="0" y="0"/>
+                      <a:ext cx="1392555" cy="1997075"/>
+                    </a:xfrm>
+                    <a:prstGeom prst="rect">
+                      <a:avLst/>
+                    </a:prstGeom>
+                    <a:noFill/>
+                    <a:ln w="9525">
+                      <a:noFill/>
+                      <a:miter lim="800000"/>
+                      <a:headEnd/>
+                      <a:tailEnd/>
+                    </a:ln>
+                  </pic:spPr>
+                </pic:pic>
+              </a:graphicData>
+            </a:graphic>
+          </wp:anchor>
+        </w:drawing>
+      </w:r>
+      <w:r>
+        <w:rPr>
+          <w:noProof/>
+        </w:rPr>
+        <w:drawing>
+          <wp:anchor distT="0" distB="0" distL="114300" distR="114300" simplePos="0" relativeHeight="251663360" behindDoc="0" locked="0" layoutInCell="1" allowOverlap="1" wp14:anchorId="675CDEA8" wp14:editId="70D6B662">
+            <wp:simplePos x="0" y="0"/>
+            <wp:positionH relativeFrom="column">
+              <wp:posOffset>2252980</wp:posOffset>
+            </wp:positionH>
+            <wp:positionV relativeFrom="paragraph">
+              <wp:posOffset>6666865</wp:posOffset>
+            </wp:positionV>
+            <wp:extent cx="1581150" cy="543560"/>
+            <wp:effectExtent l="0" t="0" r="0" b="8890"/>
+            <wp:wrapNone/>
+            <wp:docPr id="451" name="Picture 17"/>
+            <wp:cNvGraphicFramePr>
+              <a:graphicFrameLocks xmlns:a="http://schemas.openxmlformats.org/drawingml/2006/main" noChangeAspect="1"/>
+            </wp:cNvGraphicFramePr>
+            <a:graphic xmlns:a="http://schemas.openxmlformats.org/drawingml/2006/main">
+              <a:graphicData uri="http://schemas.openxmlformats.org/drawingml/2006/picture">
+                <pic:pic xmlns:pic="http://schemas.openxmlformats.org/drawingml/2006/picture">
+                  <pic:nvPicPr>
+                    <pic:cNvPr id="0" name="Picture 17"/>
+                    <pic:cNvPicPr>
+                      <a:picLocks noChangeAspect="1" noChangeArrowheads="1"/>
+                    </pic:cNvPicPr>
+                  </pic:nvPicPr>
+                  <pic:blipFill>
+                    <a:blip r:embed="rId6" cstate="print">
+                      <a:grayscl/>
+                    </a:blip>
+                    <a:srcRect/>
+                    <a:stretch>
+                      <a:fillRect/>
+                    </a:stretch>
+                  </pic:blipFill>
+                  <pic:spPr bwMode="auto">
+                    <a:xfrm>
+                      <a:off x="0" y="0"/>
+                      <a:ext cx="1581150" cy="543560"/>
+                    </a:xfrm>
+                    <a:prstGeom prst="rect">
+                      <a:avLst/>
+                    </a:prstGeom>
+                    <a:noFill/>
+                    <a:ln w="9525">
+                      <a:noFill/>
+                      <a:miter lim="800000"/>
+                      <a:headEnd/>
+                      <a:tailEnd/>
+                    </a:ln>
+                  </pic:spPr>
+                </pic:pic>
+              </a:graphicData>
+            </a:graphic>
+          </wp:anchor>
+        </w:drawing>
       </w:r>
     </w:p>
     <w:sectPr>
@@ -3339,7 +3406,7 @@
 </file>
 
 <file path=word/styles.xml><?xml version="1.0" encoding="utf-8"?>
-<w:styles xmlns:mc="http://schemas.openxmlformats.org/markup-compatibility/2006" xmlns:r="http://schemas.openxmlformats.org/officeDocument/2006/relationships" xmlns:w="http://schemas.openxmlformats.org/wordprocessingml/2006/main" xmlns:w14="http://schemas.microsoft.com/office/word/2010/wordml" mc:Ignorable="w14">
+<w:styles xmlns:mc="http://schemas.openxmlformats.org/markup-compatibility/2006" xmlns:r="http://schemas.openxmlformats.org/officeDocument/2006/relationships" xmlns:w="http://schemas.openxmlformats.org/wordprocessingml/2006/main" xmlns:w14="http://schemas.microsoft.com/office/word/2010/wordml" xmlns:w15="http://schemas.microsoft.com/office/word/2012/wordml" xmlns:w16se="http://schemas.microsoft.com/office/word/2015/wordml/symex" mc:Ignorable="w14 w15 w16se">
   <w:docDefaults>
     <w:rPrDefault>
       <w:rPr>
@@ -3355,370 +3422,378 @@
       </w:pPr>
     </w:pPrDefault>
   </w:docDefaults>
-  <w:latentStyles w:defLockedState="0" w:defUIPriority="99" w:defSemiHidden="1" w:defUnhideWhenUsed="1" w:defQFormat="0" w:count="267">
-    <w:lsdException w:name="Normal" w:semiHidden="0" w:uiPriority="0" w:unhideWhenUsed="0" w:qFormat="1"/>
-    <w:lsdException w:name="heading 1" w:semiHidden="0" w:uiPriority="9" w:unhideWhenUsed="0" w:qFormat="1"/>
-    <w:lsdException w:name="heading 2" w:uiPriority="9" w:qFormat="1"/>
-    <w:lsdException w:name="heading 3" w:uiPriority="9" w:qFormat="1"/>
-    <w:lsdException w:name="heading 4" w:uiPriority="9" w:qFormat="1"/>
-    <w:lsdException w:name="heading 5" w:uiPriority="9" w:qFormat="1"/>
-    <w:lsdException w:name="heading 6" w:uiPriority="9" w:qFormat="1"/>
-    <w:lsdException w:name="heading 7" w:uiPriority="9" w:qFormat="1"/>
-    <w:lsdException w:name="heading 8" w:uiPriority="9" w:qFormat="1"/>
-    <w:lsdException w:name="heading 9" w:uiPriority="9" w:qFormat="1"/>
-    <w:lsdException w:name="toc 1" w:uiPriority="39"/>
-    <w:lsdException w:name="toc 2" w:uiPriority="39"/>
-    <w:lsdException w:name="toc 3" w:uiPriority="39"/>
-    <w:lsdException w:name="toc 4" w:uiPriority="39"/>
-    <w:lsdException w:name="toc 5" w:uiPriority="39"/>
-    <w:lsdException w:name="toc 6" w:uiPriority="39"/>
-    <w:lsdException w:name="toc 7" w:uiPriority="39"/>
-    <w:lsdException w:name="toc 8" w:uiPriority="39"/>
-    <w:lsdException w:name="toc 9" w:uiPriority="39"/>
-    <w:lsdException w:name="caption" w:uiPriority="35" w:qFormat="1"/>
-    <w:lsdException w:name="Title" w:semiHidden="0" w:uiPriority="10" w:unhideWhenUsed="0" w:qFormat="1"/>
-    <w:lsdException w:name="Default Paragraph Font" w:uiPriority="1"/>
-    <w:lsdException w:name="Subtitle" w:semiHidden="0" w:uiPriority="11" w:unhideWhenUsed="0" w:qFormat="1"/>
-    <w:lsdException w:name="Strong" w:semiHidden="0" w:uiPriority="22" w:unhideWhenUsed="0" w:qFormat="1"/>
-    <w:lsdException w:name="Emphasis" w:semiHidden="0" w:uiPriority="20" w:unhideWhenUsed="0" w:qFormat="1"/>
-    <w:lsdException w:name="Table Grid" w:semiHidden="0" w:uiPriority="59" w:unhideWhenUsed="0"/>
-    <w:lsdException w:name="Placeholder Text" w:unhideWhenUsed="0"/>
-    <w:lsdException w:name="No Spacing" w:semiHidden="0" w:uiPriority="1" w:unhideWhenUsed="0" w:qFormat="1"/>
-    <w:lsdException w:name="Light Shading" w:semiHidden="0" w:uiPriority="60" w:unhideWhenUsed="0"/>
-    <w:lsdException w:name="Light List" w:semiHidden="0" w:uiPriority="61" w:unhideWhenUsed="0"/>
-    <w:lsdException w:name="Light Grid" w:semiHidden="0" w:uiPriority="62" w:unhideWhenUsed="0"/>
-    <w:lsdException w:name="Medium Shading 1" w:semiHidden="0" w:uiPriority="63" w:unhideWhenUsed="0"/>
-    <w:lsdException w:name="Medium Shading 2" w:semiHidden="0" w:uiPriority="64" w:unhideWhenUsed="0"/>
-    <w:lsdException w:name="Medium List 1" w:semiHidden="0" w:uiPriority="65" w:unhideWhenUsed="0"/>
-    <w:lsdException w:name="Medium List 2" w:semiHidden="0" w:uiPriority="66" w:unhideWhenUsed="0"/>
-    <w:lsdException w:name="Medium Grid 1" w:semiHidden="0" w:uiPriority="67" w:unhideWhenUsed="0"/>
-    <w:lsdException w:name="Medium Grid 2" w:semiHidden="0" w:uiPriority="68" w:unhideWhenUsed="0"/>
-    <w:lsdException w:name="Medium Grid 3" w:semiHidden="0" w:uiPriority="69" w:unhideWhenUsed="0"/>
-    <w:lsdException w:name="Dark List" w:semiHidden="0" w:uiPriority="70" w:unhideWhenUsed="0"/>
-    <w:lsdException w:name="Colorful Shading" w:semiHidden="0" w:uiPriority="71" w:unhideWhenUsed="0"/>
-    <w:lsdException w:name="Colorful List" w:semiHidden="0" w:uiPriority="72" w:unhideWhenUsed="0"/>
-    <w:lsdException w:name="Colorful Grid" w:semiHidden="0" w:uiPriority="73" w:unhideWhenUsed="0"/>
-    <w:lsdException w:name="Light Shading Accent 1" w:semiHidden="0" w:uiPriority="60" w:unhideWhenUsed="0"/>
-    <w:lsdException w:name="Light List Accent 1" w:semiHidden="0" w:uiPriority="61" w:unhideWhenUsed="0"/>
-    <w:lsdException w:name="Light Grid Accent 1" w:semiHidden="0" w:uiPriority="62" w:unhideWhenUsed="0"/>
-    <w:lsdException w:name="Medium Shading 1 Accent 1" w:semiHidden="0" w:uiPriority="63" w:unhideWhenUsed="0"/>
-    <w:lsdException w:name="Medium Shading 2 Accent 1" w:semiHidden="0" w:uiPriority="64" w:unhideWhenUsed="0"/>
-    <w:lsdException w:name="Medium List 1 Accent 1" w:semiHidden="0" w:uiPriority="65" w:unhideWhenUsed="0"/>
-    <w:lsdException w:name="Revision" w:unhideWhenUsed="0"/>
-    <w:lsdException w:name="List Paragraph" w:semiHidden="0" w:uiPriority="34" w:unhideWhenUsed="0" w:qFormat="1"/>
-    <w:lsdException w:name="Quote" w:semiHidden="0" w:uiPriority="29" w:unhideWhenUsed="0" w:qFormat="1"/>
-    <w:lsdException w:name="Intense Quote" w:semiHidden="0" w:uiPriority="30" w:unhideWhenUsed="0" w:qFormat="1"/>
-    <w:lsdException w:name="Medium List 2 Accent 1" w:semiHidden="0" w:uiPriority="66" w:unhideWhenUsed="0"/>
-    <w:lsdException w:name="Medium Grid 1 Accent 1" w:semiHidden="0" w:uiPriority="67" w:unhideWhenUsed="0"/>
-    <w:lsdException w:name="Medium Grid 2 Accent 1" w:semiHidden="0" w:uiPriority="68" w:unhideWhenUsed="0"/>
-    <w:lsdException w:name="Medium Grid 3 Accent 1" w:semiHidden="0" w:uiPriority="69" w:unhideWhenUsed="0"/>
-    <w:lsdException w:name="Dark List Accent 1" w:semiHidden="0" w:uiPriority="70" w:unhideWhenUsed="0"/>
-    <w:lsdException w:name="Colorful Shading Accent 1" w:semiHidden="0" w:uiPriority="71" w:unhideWhenUsed="0"/>
-    <w:lsdException w:name="Colorful List Accent 1" w:semiHidden="0" w:uiPriority="72" w:unhideWhenUsed="0"/>
-    <w:lsdException w:name="Colorful Grid Accent 1" w:semiHidden="0" w:uiPriority="73" w:unhideWhenUsed="0"/>
-    <w:lsdException w:name="Light Shading Accent 2" w:semiHidden="0" w:uiPriority="60" w:unhideWhenUsed="0"/>
-    <w:lsdException w:name="Light List Accent 2" w:semiHidden="0" w:uiPriority="61" w:unhideWhenUsed="0"/>
-    <w:lsdException w:name="Light Grid Accent 2" w:semiHidden="0" w:uiPriority="62" w:unhideWhenUsed="0"/>
-    <w:lsdException w:name="Medium Shading 1 Accent 2" w:semiHidden="0" w:uiPriority="63" w:unhideWhenUsed="0"/>
-    <w:lsdException w:name="Medium Shading 2 Accent 2" w:semiHidden="0" w:uiPriority="64" w:unhideWhenUsed="0"/>
-    <w:lsdException w:name="Medium List 1 Accent 2" w:semiHidden="0" w:uiPriority="65" w:unhideWhenUsed="0"/>
-    <w:lsdException w:name="Medium List 2 Accent 2" w:semiHidden="0" w:uiPriority="66" w:unhideWhenUsed="0"/>
-    <w:lsdException w:name="Medium Grid 1 Accent 2" w:semiHidden="0" w:uiPriority="67" w:unhideWhenUsed="0"/>
-    <w:lsdException w:name="Medium Grid 2 Accent 2" w:semiHidden="0" w:uiPriority="68" w:unhideWhenUsed="0"/>
-    <w:lsdException w:name="Medium Grid 3 Accent 2" w:semiHidden="0" w:uiPriority="69" w:unhideWhenUsed="0"/>
-    <w:lsdException w:name="Dark List Accent 2" w:semiHidden="0" w:uiPriority="70" w:unhideWhenUsed="0"/>
-    <w:lsdException w:name="Colorful Shading Accent 2" w:semiHidden="0" w:uiPriority="71" w:unhideWhenUsed="0"/>
-    <w:lsdException w:name="Colorful List Accent 2" w:semiHidden="0" w:uiPriority="72" w:unhideWhenUsed="0"/>
-    <w:lsdException w:name="Colorful Grid Accent 2" w:semiHidden="0" w:uiPriority="73" w:unhideWhenUsed="0"/>
-    <w:lsdException w:name="Light Shading Accent 3" w:semiHidden="0" w:uiPriority="60" w:unhideWhenUsed="0"/>
-    <w:lsdException w:name="Light List Accent 3" w:semiHidden="0" w:uiPriority="61" w:unhideWhenUsed="0"/>
-    <w:lsdException w:name="Light Grid Accent 3" w:semiHidden="0" w:uiPriority="62" w:unhideWhenUsed="0"/>
-    <w:lsdException w:name="Medium Shading 1 Accent 3" w:semiHidden="0" w:uiPriority="63" w:unhideWhenUsed="0"/>
-    <w:lsdException w:name="Medium Shading 2 Accent 3" w:semiHidden="0" w:uiPriority="64" w:unhideWhenUsed="0"/>
-    <w:lsdException w:name="Medium List 1 Accent 3" w:semiHidden="0" w:uiPriority="65" w:unhideWhenUsed="0"/>
-    <w:lsdException w:name="Medium List 2 Accent 3" w:semiHidden="0" w:uiPriority="66" w:unhideWhenUsed="0"/>
-    <w:lsdException w:name="Medium Grid 1 Accent 3" w:semiHidden="0" w:uiPriority="67" w:unhideWhenUsed="0"/>
-    <w:lsdException w:name="Medium Grid 2 Accent 3" w:semiHidden="0" w:uiPriority="68" w:unhideWhenUsed="0"/>
-    <w:lsdException w:name="Medium Grid 3 Accent 3" w:semiHidden="0" w:uiPriority="69" w:unhideWhenUsed="0"/>
-    <w:lsdException w:name="Dark List Accent 3" w:semiHidden="0" w:uiPriority="70" w:unhideWhenUsed="0"/>
-    <w:lsdException w:name="Colorful Shading Accent 3" w:semiHidden="0" w:uiPriority="71" w:unhideWhenUsed="0"/>
-    <w:lsdException w:name="Colorful List Accent 3" w:semiHidden="0" w:uiPriority="72" w:unhideWhenUsed="0"/>
-    <w:lsdException w:name="Colorful Grid Accent 3" w:semiHidden="0" w:uiPriority="73" w:unhideWhenUsed="0"/>
-    <w:lsdException w:name="Light Shading Accent 4" w:semiHidden="0" w:uiPriority="60" w:unhideWhenUsed="0"/>
-    <w:lsdException w:name="Light List Accent 4" w:semiHidden="0" w:uiPriority="61" w:unhideWhenUsed="0"/>
-    <w:lsdException w:name="Light Grid Accent 4" w:semiHidden="0" w:uiPriority="62" w:unhideWhenUsed="0"/>
-    <w:lsdException w:name="Medium Shading 1 Accent 4" w:semiHidden="0" w:uiPriority="63" w:unhideWhenUsed="0"/>
-    <w:lsdException w:name="Medium Shading 2 Accent 4" w:semiHidden="0" w:uiPriority="64" w:unhideWhenUsed="0"/>
-    <w:lsdException w:name="Medium List 1 Accent 4" w:semiHidden="0" w:uiPriority="65" w:unhideWhenUsed="0"/>
-    <w:lsdException w:name="Medium List 2 Accent 4" w:semiHidden="0" w:uiPriority="66" w:unhideWhenUsed="0"/>
-    <w:lsdException w:name="Medium Grid 1 Accent 4" w:semiHidden="0" w:uiPriority="67" w:unhideWhenUsed="0"/>
-    <w:lsdException w:name="Medium Grid 2 Accent 4" w:semiHidden="0" w:uiPriority="68" w:unhideWhenUsed="0"/>
-    <w:lsdException w:name="Medium Grid 3 Accent 4" w:semiHidden="0" w:uiPriority="69" w:unhideWhenUsed="0"/>
-    <w:lsdException w:name="Dark List Accent 4" w:semiHidden="0" w:uiPriority="70" w:unhideWhenUsed="0"/>
-    <w:lsdException w:name="Colorful Shading Accent 4" w:semiHidden="0" w:uiPriority="71" w:unhideWhenUsed="0"/>
-    <w:lsdException w:name="Colorful List Accent 4" w:semiHidden="0" w:uiPriority="72" w:unhideWhenUsed="0"/>
-    <w:lsdException w:name="Colorful Grid Accent 4" w:semiHidden="0" w:uiPriority="73" w:unhideWhenUsed="0"/>
-    <w:lsdException w:name="Light Shading Accent 5" w:semiHidden="0" w:uiPriority="60" w:unhideWhenUsed="0"/>
-    <w:lsdException w:name="Light List Accent 5" w:semiHidden="0" w:uiPriority="61" w:unhideWhenUsed="0"/>
-    <w:lsdException w:name="Light Grid Accent 5" w:semiHidden="0" w:uiPriority="62" w:unhideWhenUsed="0"/>
-    <w:lsdException w:name="Medium Shading 1 Accent 5" w:semiHidden="0" w:uiPriority="63" w:unhideWhenUsed="0"/>
-    <w:lsdException w:name="Medium Shading 2 Accent 5" w:semiHidden="0" w:uiPriority="64" w:unhideWhenUsed="0"/>
-    <w:lsdException w:name="Medium List 1 Accent 5" w:semiHidden="0" w:uiPriority="65" w:unhideWhenUsed="0"/>
-    <w:lsdException w:name="Medium List 2 Accent 5" w:semiHidden="0" w:uiPriority="66" w:unhideWhenUsed="0"/>
-    <w:lsdException w:name="Medium Grid 1 Accent 5" w:semiHidden="0" w:uiPriority="67" w:unhideWhenUsed="0"/>
-    <w:lsdException w:name="Medium Grid 2 Accent 5" w:semiHidden="0" w:uiPriority="68" w:unhideWhenUsed="0"/>
-    <w:lsdException w:name="Medium Grid 3 Accent 5" w:semiHidden="0" w:uiPriority="69" w:unhideWhenUsed="0"/>
-    <w:lsdException w:name="Dark List Accent 5" w:semiHidden="0" w:uiPriority="70" w:unhideWhenUsed="0"/>
-    <w:lsdException w:name="Colorful Shading Accent 5" w:semiHidden="0" w:uiPriority="71" w:unhideWhenUsed="0"/>
-    <w:lsdException w:name="Colorful List Accent 5" w:semiHidden="0" w:uiPriority="72" w:unhideWhenUsed="0"/>
-    <w:lsdException w:name="Colorful Grid Accent 5" w:semiHidden="0" w:uiPriority="73" w:unhideWhenUsed="0"/>
-    <w:lsdException w:name="Light Shading Accent 6" w:semiHidden="0" w:uiPriority="60" w:unhideWhenUsed="0"/>
-    <w:lsdException w:name="Light List Accent 6" w:semiHidden="0" w:uiPriority="61" w:unhideWhenUsed="0"/>
-    <w:lsdException w:name="Light Grid Accent 6" w:semiHidden="0" w:uiPriority="62" w:unhideWhenUsed="0"/>
-    <w:lsdException w:name="Medium Shading 1 Accent 6" w:semiHidden="0" w:uiPriority="63" w:unhideWhenUsed="0"/>
-    <w:lsdException w:name="Medium Shading 2 Accent 6" w:semiHidden="0" w:uiPriority="64" w:unhideWhenUsed="0"/>
-    <w:lsdException w:name="Medium List 1 Accent 6" w:semiHidden="0" w:uiPriority="65" w:unhideWhenUsed="0"/>
-    <w:lsdException w:name="Medium List 2 Accent 6" w:semiHidden="0" w:uiPriority="66" w:unhideWhenUsed="0"/>
-    <w:lsdException w:name="Medium Grid 1 Accent 6" w:semiHidden="0" w:uiPriority="67" w:unhideWhenUsed="0"/>
-    <w:lsdException w:name="Medium Grid 2 Accent 6" w:semiHidden="0" w:uiPriority="68" w:unhideWhenUsed="0"/>
-    <w:lsdException w:name="Medium Grid 3 Accent 6" w:semiHidden="0" w:uiPriority="69" w:unhideWhenUsed="0"/>
-    <w:lsdException w:name="Dark List Accent 6" w:semiHidden="0" w:uiPriority="70" w:unhideWhenUsed="0"/>
-    <w:lsdException w:name="Colorful Shading Accent 6" w:semiHidden="0" w:uiPriority="71" w:unhideWhenUsed="0"/>
-    <w:lsdException w:name="Colorful List Accent 6" w:semiHidden="0" w:uiPriority="72" w:unhideWhenUsed="0"/>
-    <w:lsdException w:name="Colorful Grid Accent 6" w:semiHidden="0" w:uiPriority="73" w:unhideWhenUsed="0"/>
-    <w:lsdException w:name="Subtle Emphasis" w:semiHidden="0" w:uiPriority="19" w:unhideWhenUsed="0" w:qFormat="1"/>
-    <w:lsdException w:name="Intense Emphasis" w:semiHidden="0" w:uiPriority="21" w:unhideWhenUsed="0" w:qFormat="1"/>
-    <w:lsdException w:name="Subtle Reference" w:semiHidden="0" w:uiPriority="31" w:unhideWhenUsed="0" w:qFormat="1"/>
-    <w:lsdException w:name="Intense Reference" w:semiHidden="0" w:uiPriority="32" w:unhideWhenUsed="0" w:qFormat="1"/>
-    <w:lsdException w:name="Book Title" w:semiHidden="0" w:uiPriority="33" w:unhideWhenUsed="0" w:qFormat="1"/>
-    <w:lsdException w:name="Bibliography" w:uiPriority="37"/>
-    <w:lsdException w:name="TOC Heading" w:uiPriority="39" w:qFormat="1"/>
-  </w:latentStyles>
-  <w:style w:type="paragraph" w:default="1" w:styleId="Normal">
-    <w:name w:val="Normal"/>
-    <w:qFormat/>
-    <w:rsid w:val="007740A4"/>
-    <w:pPr>
-      <w:spacing w:after="0" w:line="240" w:lineRule="auto"/>
-    </w:pPr>
-    <w:rPr>
-      <w:rFonts w:ascii="Times New Roman" w:eastAsia="Times New Roman" w:hAnsi="Times New Roman" w:cs="Times New Roman"/>
-      <w:sz w:val="24"/>
-      <w:szCs w:val="24"/>
-    </w:rPr>
-  </w:style>
-  <w:style w:type="character" w:default="1" w:styleId="DefaultParagraphFont">
-    <w:name w:val="Default Paragraph Font"/>
-    <w:uiPriority w:val="1"/>
-    <w:semiHidden/>
-    <w:unhideWhenUsed/>
-  </w:style>
-  <w:style w:type="table" w:default="1" w:styleId="TableNormal">
-    <w:name w:val="Normal Table"/>
-    <w:uiPriority w:val="99"/>
-    <w:semiHidden/>
-    <w:unhideWhenUsed/>
-    <w:tblPr>
-      <w:tblInd w:w="0" w:type="dxa"/>
-      <w:tblCellMar>
-        <w:top w:w="0" w:type="dxa"/>
-        <w:left w:w="108" w:type="dxa"/>
-        <w:bottom w:w="0" w:type="dxa"/>
-        <w:right w:w="108" w:type="dxa"/>
-      </w:tblCellMar>
-    </w:tblPr>
-  </w:style>
-  <w:style w:type="numbering" w:default="1" w:styleId="NoList">
-    <w:name w:val="No List"/>
-    <w:uiPriority w:val="99"/>
-    <w:semiHidden/>
-    <w:unhideWhenUsed/>
-  </w:style>
-  <w:style w:type="paragraph" w:styleId="BalloonText">
-    <w:name w:val="Balloon Text"/>
-    <w:basedOn w:val="Normal"/>
-    <w:link w:val="BalloonTextChar"/>
-    <w:uiPriority w:val="99"/>
-    <w:semiHidden/>
-    <w:unhideWhenUsed/>
-    <w:rsid w:val="007740A4"/>
-    <w:rPr>
-      <w:rFonts w:ascii="Tahoma" w:hAnsi="Tahoma" w:cs="Tahoma"/>
-      <w:sz w:val="16"/>
-      <w:szCs w:val="16"/>
-    </w:rPr>
-  </w:style>
-  <w:style w:type="character" w:customStyle="1" w:styleId="BalloonTextChar">
-    <w:name w:val="Balloon Text Char"/>
-    <w:basedOn w:val="DefaultParagraphFont"/>
-    <w:link w:val="BalloonText"/>
-    <w:uiPriority w:val="99"/>
-    <w:semiHidden/>
-    <w:rsid w:val="007740A4"/>
-    <w:rPr>
-      <w:rFonts w:ascii="Tahoma" w:eastAsia="Times New Roman" w:hAnsi="Tahoma" w:cs="Tahoma"/>
-      <w:sz w:val="16"/>
-      <w:szCs w:val="16"/>
-    </w:rPr>
-  </w:style>
-</w:styles>
-</file>
-
-<file path=word/stylesWithEffects.xml><?xml version="1.0" encoding="utf-8"?>
-<w:styles xmlns:wpc="http://schemas.microsoft.com/office/word/2010/wordprocessingCanvas" xmlns:mc="http://schemas.openxmlformats.org/markup-compatibility/2006" xmlns:o="urn:schemas-microsoft-com:office:office" xmlns:r="http://schemas.openxmlformats.org/officeDocument/2006/relationships" xmlns:m="http://schemas.openxmlformats.org/officeDocument/2006/math" xmlns:v="urn:schemas-microsoft-com:vml" xmlns:wp14="http://schemas.microsoft.com/office/word/2010/wordprocessingDrawing" xmlns:wp="http://schemas.openxmlformats.org/drawingml/2006/wordprocessingDrawing" xmlns:w10="urn:schemas-microsoft-com:office:word" xmlns:w="http://schemas.openxmlformats.org/wordprocessingml/2006/main" xmlns:w14="http://schemas.microsoft.com/office/word/2010/wordml" xmlns:wpg="http://schemas.microsoft.com/office/word/2010/wordprocessingGroup" xmlns:wpi="http://schemas.microsoft.com/office/word/2010/wordprocessingInk" xmlns:wne="http://schemas.microsoft.com/office/word/2006/wordml" xmlns:wps="http://schemas.microsoft.com/office/word/2010/wordprocessingShape" mc:Ignorable="w14 wp14">
-  <w:docDefaults>
-    <w:rPrDefault>
-      <w:rPr>
-        <w:rFonts w:asciiTheme="minorHAnsi" w:eastAsiaTheme="minorHAnsi" w:hAnsiTheme="minorHAnsi" w:cstheme="minorBidi"/>
-        <w:sz w:val="22"/>
-        <w:szCs w:val="22"/>
-        <w:lang w:val="en-US" w:eastAsia="en-US" w:bidi="ar-SA"/>
-      </w:rPr>
-    </w:rPrDefault>
-    <w:pPrDefault>
-      <w:pPr>
-        <w:spacing w:after="200" w:line="276" w:lineRule="auto"/>
-      </w:pPr>
-    </w:pPrDefault>
-  </w:docDefaults>
-  <w:latentStyles w:defLockedState="0" w:defUIPriority="99" w:defSemiHidden="1" w:defUnhideWhenUsed="1" w:defQFormat="0" w:count="267">
-    <w:lsdException w:name="Normal" w:semiHidden="0" w:uiPriority="0" w:unhideWhenUsed="0" w:qFormat="1"/>
-    <w:lsdException w:name="heading 1" w:semiHidden="0" w:uiPriority="9" w:unhideWhenUsed="0" w:qFormat="1"/>
-    <w:lsdException w:name="heading 2" w:uiPriority="9" w:qFormat="1"/>
-    <w:lsdException w:name="heading 3" w:uiPriority="9" w:qFormat="1"/>
-    <w:lsdException w:name="heading 4" w:uiPriority="9" w:qFormat="1"/>
-    <w:lsdException w:name="heading 5" w:uiPriority="9" w:qFormat="1"/>
-    <w:lsdException w:name="heading 6" w:uiPriority="9" w:qFormat="1"/>
-    <w:lsdException w:name="heading 7" w:uiPriority="9" w:qFormat="1"/>
-    <w:lsdException w:name="heading 8" w:uiPriority="9" w:qFormat="1"/>
-    <w:lsdException w:name="heading 9" w:uiPriority="9" w:qFormat="1"/>
-    <w:lsdException w:name="toc 1" w:uiPriority="39"/>
-    <w:lsdException w:name="toc 2" w:uiPriority="39"/>
-    <w:lsdException w:name="toc 3" w:uiPriority="39"/>
-    <w:lsdException w:name="toc 4" w:uiPriority="39"/>
-    <w:lsdException w:name="toc 5" w:uiPriority="39"/>
-    <w:lsdException w:name="toc 6" w:uiPriority="39"/>
-    <w:lsdException w:name="toc 7" w:uiPriority="39"/>
-    <w:lsdException w:name="toc 8" w:uiPriority="39"/>
-    <w:lsdException w:name="toc 9" w:uiPriority="39"/>
-    <w:lsdException w:name="caption" w:uiPriority="35" w:qFormat="1"/>
-    <w:lsdException w:name="Title" w:semiHidden="0" w:uiPriority="10" w:unhideWhenUsed="0" w:qFormat="1"/>
-    <w:lsdException w:name="Default Paragraph Font" w:uiPriority="1"/>
-    <w:lsdException w:name="Subtitle" w:semiHidden="0" w:uiPriority="11" w:unhideWhenUsed="0" w:qFormat="1"/>
-    <w:lsdException w:name="Strong" w:semiHidden="0" w:uiPriority="22" w:unhideWhenUsed="0" w:qFormat="1"/>
-    <w:lsdException w:name="Emphasis" w:semiHidden="0" w:uiPriority="20" w:unhideWhenUsed="0" w:qFormat="1"/>
-    <w:lsdException w:name="Table Grid" w:semiHidden="0" w:uiPriority="59" w:unhideWhenUsed="0"/>
-    <w:lsdException w:name="Placeholder Text" w:unhideWhenUsed="0"/>
-    <w:lsdException w:name="No Spacing" w:semiHidden="0" w:uiPriority="1" w:unhideWhenUsed="0" w:qFormat="1"/>
-    <w:lsdException w:name="Light Shading" w:semiHidden="0" w:uiPriority="60" w:unhideWhenUsed="0"/>
-    <w:lsdException w:name="Light List" w:semiHidden="0" w:uiPriority="61" w:unhideWhenUsed="0"/>
-    <w:lsdException w:name="Light Grid" w:semiHidden="0" w:uiPriority="62" w:unhideWhenUsed="0"/>
-    <w:lsdException w:name="Medium Shading 1" w:semiHidden="0" w:uiPriority="63" w:unhideWhenUsed="0"/>
-    <w:lsdException w:name="Medium Shading 2" w:semiHidden="0" w:uiPriority="64" w:unhideWhenUsed="0"/>
-    <w:lsdException w:name="Medium List 1" w:semiHidden="0" w:uiPriority="65" w:unhideWhenUsed="0"/>
-    <w:lsdException w:name="Medium List 2" w:semiHidden="0" w:uiPriority="66" w:unhideWhenUsed="0"/>
-    <w:lsdException w:name="Medium Grid 1" w:semiHidden="0" w:uiPriority="67" w:unhideWhenUsed="0"/>
-    <w:lsdException w:name="Medium Grid 2" w:semiHidden="0" w:uiPriority="68" w:unhideWhenUsed="0"/>
-    <w:lsdException w:name="Medium Grid 3" w:semiHidden="0" w:uiPriority="69" w:unhideWhenUsed="0"/>
-    <w:lsdException w:name="Dark List" w:semiHidden="0" w:uiPriority="70" w:unhideWhenUsed="0"/>
-    <w:lsdException w:name="Colorful Shading" w:semiHidden="0" w:uiPriority="71" w:unhideWhenUsed="0"/>
-    <w:lsdException w:name="Colorful List" w:semiHidden="0" w:uiPriority="72" w:unhideWhenUsed="0"/>
-    <w:lsdException w:name="Colorful Grid" w:semiHidden="0" w:uiPriority="73" w:unhideWhenUsed="0"/>
-    <w:lsdException w:name="Light Shading Accent 1" w:semiHidden="0" w:uiPriority="60" w:unhideWhenUsed="0"/>
-    <w:lsdException w:name="Light List Accent 1" w:semiHidden="0" w:uiPriority="61" w:unhideWhenUsed="0"/>
-    <w:lsdException w:name="Light Grid Accent 1" w:semiHidden="0" w:uiPriority="62" w:unhideWhenUsed="0"/>
-    <w:lsdException w:name="Medium Shading 1 Accent 1" w:semiHidden="0" w:uiPriority="63" w:unhideWhenUsed="0"/>
-    <w:lsdException w:name="Medium Shading 2 Accent 1" w:semiHidden="0" w:uiPriority="64" w:unhideWhenUsed="0"/>
-    <w:lsdException w:name="Medium List 1 Accent 1" w:semiHidden="0" w:uiPriority="65" w:unhideWhenUsed="0"/>
-    <w:lsdException w:name="Revision" w:unhideWhenUsed="0"/>
-    <w:lsdException w:name="List Paragraph" w:semiHidden="0" w:uiPriority="34" w:unhideWhenUsed="0" w:qFormat="1"/>
-    <w:lsdException w:name="Quote" w:semiHidden="0" w:uiPriority="29" w:unhideWhenUsed="0" w:qFormat="1"/>
-    <w:lsdException w:name="Intense Quote" w:semiHidden="0" w:uiPriority="30" w:unhideWhenUsed="0" w:qFormat="1"/>
-    <w:lsdException w:name="Medium List 2 Accent 1" w:semiHidden="0" w:uiPriority="66" w:unhideWhenUsed="0"/>
-    <w:lsdException w:name="Medium Grid 1 Accent 1" w:semiHidden="0" w:uiPriority="67" w:unhideWhenUsed="0"/>
-    <w:lsdException w:name="Medium Grid 2 Accent 1" w:semiHidden="0" w:uiPriority="68" w:unhideWhenUsed="0"/>
-    <w:lsdException w:name="Medium Grid 3 Accent 1" w:semiHidden="0" w:uiPriority="69" w:unhideWhenUsed="0"/>
-    <w:lsdException w:name="Dark List Accent 1" w:semiHidden="0" w:uiPriority="70" w:unhideWhenUsed="0"/>
-    <w:lsdException w:name="Colorful Shading Accent 1" w:semiHidden="0" w:uiPriority="71" w:unhideWhenUsed="0"/>
-    <w:lsdException w:name="Colorful List Accent 1" w:semiHidden="0" w:uiPriority="72" w:unhideWhenUsed="0"/>
-    <w:lsdException w:name="Colorful Grid Accent 1" w:semiHidden="0" w:uiPriority="73" w:unhideWhenUsed="0"/>
-    <w:lsdException w:name="Light Shading Accent 2" w:semiHidden="0" w:uiPriority="60" w:unhideWhenUsed="0"/>
-    <w:lsdException w:name="Light List Accent 2" w:semiHidden="0" w:uiPriority="61" w:unhideWhenUsed="0"/>
-    <w:lsdException w:name="Light Grid Accent 2" w:semiHidden="0" w:uiPriority="62" w:unhideWhenUsed="0"/>
-    <w:lsdException w:name="Medium Shading 1 Accent 2" w:semiHidden="0" w:uiPriority="63" w:unhideWhenUsed="0"/>
-    <w:lsdException w:name="Medium Shading 2 Accent 2" w:semiHidden="0" w:uiPriority="64" w:unhideWhenUsed="0"/>
-    <w:lsdException w:name="Medium List 1 Accent 2" w:semiHidden="0" w:uiPriority="65" w:unhideWhenUsed="0"/>
-    <w:lsdException w:name="Medium List 2 Accent 2" w:semiHidden="0" w:uiPriority="66" w:unhideWhenUsed="0"/>
-    <w:lsdException w:name="Medium Grid 1 Accent 2" w:semiHidden="0" w:uiPriority="67" w:unhideWhenUsed="0"/>
-    <w:lsdException w:name="Medium Grid 2 Accent 2" w:semiHidden="0" w:uiPriority="68" w:unhideWhenUsed="0"/>
-    <w:lsdException w:name="Medium Grid 3 Accent 2" w:semiHidden="0" w:uiPriority="69" w:unhideWhenUsed="0"/>
-    <w:lsdException w:name="Dark List Accent 2" w:semiHidden="0" w:uiPriority="70" w:unhideWhenUsed="0"/>
-    <w:lsdException w:name="Colorful Shading Accent 2" w:semiHidden="0" w:uiPriority="71" w:unhideWhenUsed="0"/>
-    <w:lsdException w:name="Colorful List Accent 2" w:semiHidden="0" w:uiPriority="72" w:unhideWhenUsed="0"/>
-    <w:lsdException w:name="Colorful Grid Accent 2" w:semiHidden="0" w:uiPriority="73" w:unhideWhenUsed="0"/>
-    <w:lsdException w:name="Light Shading Accent 3" w:semiHidden="0" w:uiPriority="60" w:unhideWhenUsed="0"/>
-    <w:lsdException w:name="Light List Accent 3" w:semiHidden="0" w:uiPriority="61" w:unhideWhenUsed="0"/>
-    <w:lsdException w:name="Light Grid Accent 3" w:semiHidden="0" w:uiPriority="62" w:unhideWhenUsed="0"/>
-    <w:lsdException w:name="Medium Shading 1 Accent 3" w:semiHidden="0" w:uiPriority="63" w:unhideWhenUsed="0"/>
-    <w:lsdException w:name="Medium Shading 2 Accent 3" w:semiHidden="0" w:uiPriority="64" w:unhideWhenUsed="0"/>
-    <w:lsdException w:name="Medium List 1 Accent 3" w:semiHidden="0" w:uiPriority="65" w:unhideWhenUsed="0"/>
-    <w:lsdException w:name="Medium List 2 Accent 3" w:semiHidden="0" w:uiPriority="66" w:unhideWhenUsed="0"/>
-    <w:lsdException w:name="Medium Grid 1 Accent 3" w:semiHidden="0" w:uiPriority="67" w:unhideWhenUsed="0"/>
-    <w:lsdException w:name="Medium Grid 2 Accent 3" w:semiHidden="0" w:uiPriority="68" w:unhideWhenUsed="0"/>
-    <w:lsdException w:name="Medium Grid 3 Accent 3" w:semiHidden="0" w:uiPriority="69" w:unhideWhenUsed="0"/>
-    <w:lsdException w:name="Dark List Accent 3" w:semiHidden="0" w:uiPriority="70" w:unhideWhenUsed="0"/>
-    <w:lsdException w:name="Colorful Shading Accent 3" w:semiHidden="0" w:uiPriority="71" w:unhideWhenUsed="0"/>
-    <w:lsdException w:name="Colorful List Accent 3" w:semiHidden="0" w:uiPriority="72" w:unhideWhenUsed="0"/>
-    <w:lsdException w:name="Colorful Grid Accent 3" w:semiHidden="0" w:uiPriority="73" w:unhideWhenUsed="0"/>
-    <w:lsdException w:name="Light Shading Accent 4" w:semiHidden="0" w:uiPriority="60" w:unhideWhenUsed="0"/>
-    <w:lsdException w:name="Light List Accent 4" w:semiHidden="0" w:uiPriority="61" w:unhideWhenUsed="0"/>
-    <w:lsdException w:name="Light Grid Accent 4" w:semiHidden="0" w:uiPriority="62" w:unhideWhenUsed="0"/>
-    <w:lsdException w:name="Medium Shading 1 Accent 4" w:semiHidden="0" w:uiPriority="63" w:unhideWhenUsed="0"/>
-    <w:lsdException w:name="Medium Shading 2 Accent 4" w:semiHidden="0" w:uiPriority="64" w:unhideWhenUsed="0"/>
-    <w:lsdException w:name="Medium List 1 Accent 4" w:semiHidden="0" w:uiPriority="65" w:unhideWhenUsed="0"/>
-    <w:lsdException w:name="Medium List 2 Accent 4" w:semiHidden="0" w:uiPriority="66" w:unhideWhenUsed="0"/>
-    <w:lsdException w:name="Medium Grid 1 Accent 4" w:semiHidden="0" w:uiPriority="67" w:unhideWhenUsed="0"/>
-    <w:lsdException w:name="Medium Grid 2 Accent 4" w:semiHidden="0" w:uiPriority="68" w:unhideWhenUsed="0"/>
-    <w:lsdException w:name="Medium Grid 3 Accent 4" w:semiHidden="0" w:uiPriority="69" w:unhideWhenUsed="0"/>
-    <w:lsdException w:name="Dark List Accent 4" w:semiHidden="0" w:uiPriority="70" w:unhideWhenUsed="0"/>
-    <w:lsdException w:name="Colorful Shading Accent 4" w:semiHidden="0" w:uiPriority="71" w:unhideWhenUsed="0"/>
-    <w:lsdException w:name="Colorful List Accent 4" w:semiHidden="0" w:uiPriority="72" w:unhideWhenUsed="0"/>
-    <w:lsdException w:name="Colorful Grid Accent 4" w:semiHidden="0" w:uiPriority="73" w:unhideWhenUsed="0"/>
-    <w:lsdException w:name="Light Shading Accent 5" w:semiHidden="0" w:uiPriority="60" w:unhideWhenUsed="0"/>
-    <w:lsdException w:name="Light List Accent 5" w:semiHidden="0" w:uiPriority="61" w:unhideWhenUsed="0"/>
-    <w:lsdException w:name="Light Grid Accent 5" w:semiHidden="0" w:uiPriority="62" w:unhideWhenUsed="0"/>
-    <w:lsdException w:name="Medium Shading 1 Accent 5" w:semiHidden="0" w:uiPriority="63" w:unhideWhenUsed="0"/>
-    <w:lsdException w:name="Medium Shading 2 Accent 5" w:semiHidden="0" w:uiPriority="64" w:unhideWhenUsed="0"/>
-    <w:lsdException w:name="Medium List 1 Accent 5" w:semiHidden="0" w:uiPriority="65" w:unhideWhenUsed="0"/>
-    <w:lsdException w:name="Medium List 2 Accent 5" w:semiHidden="0" w:uiPriority="66" w:unhideWhenUsed="0"/>
-    <w:lsdException w:name="Medium Grid 1 Accent 5" w:semiHidden="0" w:uiPriority="67" w:unhideWhenUsed="0"/>
-    <w:lsdException w:name="Medium Grid 2 Accent 5" w:semiHidden="0" w:uiPriority="68" w:unhideWhenUsed="0"/>
-    <w:lsdException w:name="Medium Grid 3 Accent 5" w:semiHidden="0" w:uiPriority="69" w:unhideWhenUsed="0"/>
-    <w:lsdException w:name="Dark List Accent 5" w:semiHidden="0" w:uiPriority="70" w:unhideWhenUsed="0"/>
-    <w:lsdException w:name="Colorful Shading Accent 5" w:semiHidden="0" w:uiPriority="71" w:unhideWhenUsed="0"/>
-    <w:lsdException w:name="Colorful List Accent 5" w:semiHidden="0" w:uiPriority="72" w:unhideWhenUsed="0"/>
-    <w:lsdException w:name="Colorful Grid Accent 5" w:semiHidden="0" w:uiPriority="73" w:unhideWhenUsed="0"/>
-    <w:lsdException w:name="Light Shading Accent 6" w:semiHidden="0" w:uiPriority="60" w:unhideWhenUsed="0"/>
-    <w:lsdException w:name="Light List Accent 6" w:semiHidden="0" w:uiPriority="61" w:unhideWhenUsed="0"/>
-    <w:lsdException w:name="Light Grid Accent 6" w:semiHidden="0" w:uiPriority="62" w:unhideWhenUsed="0"/>
-    <w:lsdException w:name="Medium Shading 1 Accent 6" w:semiHidden="0" w:uiPriority="63" w:unhideWhenUsed="0"/>
-    <w:lsdException w:name="Medium Shading 2 Accent 6" w:semiHidden="0" w:uiPriority="64" w:unhideWhenUsed="0"/>
-    <w:lsdException w:name="Medium List 1 Accent 6" w:semiHidden="0" w:uiPriority="65" w:unhideWhenUsed="0"/>
-    <w:lsdException w:name="Medium List 2 Accent 6" w:semiHidden="0" w:uiPriority="66" w:unhideWhenUsed="0"/>
-    <w:lsdException w:name="Medium Grid 1 Accent 6" w:semiHidden="0" w:uiPriority="67" w:unhideWhenUsed="0"/>
-    <w:lsdException w:name="Medium Grid 2 Accent 6" w:semiHidden="0" w:uiPriority="68" w:unhideWhenUsed="0"/>
-    <w:lsdException w:name="Medium Grid 3 Accent 6" w:semiHidden="0" w:uiPriority="69" w:unhideWhenUsed="0"/>
-    <w:lsdException w:name="Dark List Accent 6" w:semiHidden="0" w:uiPriority="70" w:unhideWhenUsed="0"/>
-    <w:lsdException w:name="Colorful Shading Accent 6" w:semiHidden="0" w:uiPriority="71" w:unhideWhenUsed="0"/>
-    <w:lsdException w:name="Colorful List Accent 6" w:semiHidden="0" w:uiPriority="72" w:unhideWhenUsed="0"/>
-    <w:lsdException w:name="Colorful Grid Accent 6" w:semiHidden="0" w:uiPriority="73" w:unhideWhenUsed="0"/>
-    <w:lsdException w:name="Subtle Emphasis" w:semiHidden="0" w:uiPriority="19" w:unhideWhenUsed="0" w:qFormat="1"/>
-    <w:lsdException w:name="Intense Emphasis" w:semiHidden="0" w:uiPriority="21" w:unhideWhenUsed="0" w:qFormat="1"/>
-    <w:lsdException w:name="Subtle Reference" w:semiHidden="0" w:uiPriority="31" w:unhideWhenUsed="0" w:qFormat="1"/>
-    <w:lsdException w:name="Intense Reference" w:semiHidden="0" w:uiPriority="32" w:unhideWhenUsed="0" w:qFormat="1"/>
-    <w:lsdException w:name="Book Title" w:semiHidden="0" w:uiPriority="33" w:unhideWhenUsed="0" w:qFormat="1"/>
-    <w:lsdException w:name="Bibliography" w:uiPriority="37"/>
-    <w:lsdException w:name="TOC Heading" w:uiPriority="39" w:qFormat="1"/>
+  <w:latentStyles w:defLockedState="0" w:defUIPriority="99" w:defSemiHidden="0" w:defUnhideWhenUsed="0" w:defQFormat="0" w:count="371">
+    <w:lsdException w:name="Normal" w:uiPriority="0" w:qFormat="1"/>
+    <w:lsdException w:name="heading 1" w:uiPriority="9" w:qFormat="1"/>
+    <w:lsdException w:name="heading 2" w:semiHidden="1" w:uiPriority="9" w:unhideWhenUsed="1" w:qFormat="1"/>
+    <w:lsdException w:name="heading 3" w:semiHidden="1" w:uiPriority="9" w:unhideWhenUsed="1" w:qFormat="1"/>
+    <w:lsdException w:name="heading 4" w:semiHidden="1" w:uiPriority="9" w:unhideWhenUsed="1" w:qFormat="1"/>
+    <w:lsdException w:name="heading 5" w:semiHidden="1" w:uiPriority="9" w:unhideWhenUsed="1" w:qFormat="1"/>
+    <w:lsdException w:name="heading 6" w:semiHidden="1" w:uiPriority="9" w:unhideWhenUsed="1" w:qFormat="1"/>
+    <w:lsdException w:name="heading 7" w:semiHidden="1" w:uiPriority="9" w:unhideWhenUsed="1" w:qFormat="1"/>
+    <w:lsdException w:name="heading 8" w:semiHidden="1" w:uiPriority="9" w:unhideWhenUsed="1" w:qFormat="1"/>
+    <w:lsdException w:name="heading 9" w:semiHidden="1" w:uiPriority="9" w:unhideWhenUsed="1" w:qFormat="1"/>
+    <w:lsdException w:name="index 1" w:semiHidden="1" w:unhideWhenUsed="1"/>
+    <w:lsdException w:name="index 2" w:semiHidden="1" w:unhideWhenUsed="1"/>
+    <w:lsdException w:name="index 3" w:semiHidden="1" w:unhideWhenUsed="1"/>
+    <w:lsdException w:name="index 4" w:semiHidden="1" w:unhideWhenUsed="1"/>
+    <w:lsdException w:name="index 5" w:semiHidden="1" w:unhideWhenUsed="1"/>
+    <w:lsdException w:name="index 6" w:semiHidden="1" w:unhideWhenUsed="1"/>
+    <w:lsdException w:name="index 7" w:semiHidden="1" w:unhideWhenUsed="1"/>
+    <w:lsdException w:name="index 8" w:semiHidden="1" w:unhideWhenUsed="1"/>
+    <w:lsdException w:name="index 9" w:semiHidden="1" w:unhideWhenUsed="1"/>
+    <w:lsdException w:name="toc 1" w:semiHidden="1" w:uiPriority="39" w:unhideWhenUsed="1"/>
+    <w:lsdException w:name="toc 2" w:semiHidden="1" w:uiPriority="39" w:unhideWhenUsed="1"/>
+    <w:lsdException w:name="toc 3" w:semiHidden="1" w:uiPriority="39" w:unhideWhenUsed="1"/>
+    <w:lsdException w:name="toc 4" w:semiHidden="1" w:uiPriority="39" w:unhideWhenUsed="1"/>
+    <w:lsdException w:name="toc 5" w:semiHidden="1" w:uiPriority="39" w:unhideWhenUsed="1"/>
+    <w:lsdException w:name="toc 6" w:semiHidden="1" w:uiPriority="39" w:unhideWhenUsed="1"/>
+    <w:lsdException w:name="toc 7" w:semiHidden="1" w:uiPriority="39" w:unhideWhenUsed="1"/>
+    <w:lsdException w:name="toc 8" w:semiHidden="1" w:uiPriority="39" w:unhideWhenUsed="1"/>
+    <w:lsdException w:name="toc 9" w:semiHidden="1" w:uiPriority="39" w:unhideWhenUsed="1"/>
+    <w:lsdException w:name="Normal Indent" w:semiHidden="1" w:unhideWhenUsed="1"/>
+    <w:lsdException w:name="footnote text" w:semiHidden="1" w:unhideWhenUsed="1"/>
+    <w:lsdException w:name="annotation text" w:semiHidden="1" w:unhideWhenUsed="1"/>
+    <w:lsdException w:name="header" w:semiHidden="1" w:unhideWhenUsed="1"/>
+    <w:lsdException w:name="footer" w:semiHidden="1" w:unhideWhenUsed="1"/>
+    <w:lsdException w:name="index heading" w:semiHidden="1" w:unhideWhenUsed="1"/>
+    <w:lsdException w:name="caption" w:semiHidden="1" w:uiPriority="35" w:unhideWhenUsed="1" w:qFormat="1"/>
+    <w:lsdException w:name="table of figures" w:semiHidden="1" w:unhideWhenUsed="1"/>
+    <w:lsdException w:name="envelope address" w:semiHidden="1" w:unhideWhenUsed="1"/>
+    <w:lsdException w:name="envelope return" w:semiHidden="1" w:unhideWhenUsed="1"/>
+    <w:lsdException w:name="footnote reference" w:semiHidden="1" w:unhideWhenUsed="1"/>
+    <w:lsdException w:name="annotation reference" w:semiHidden="1" w:unhideWhenUsed="1"/>
+    <w:lsdException w:name="line number" w:semiHidden="1" w:unhideWhenUsed="1"/>
+    <w:lsdException w:name="page number" w:semiHidden="1" w:unhideWhenUsed="1"/>
+    <w:lsdException w:name="endnote reference" w:semiHidden="1" w:unhideWhenUsed="1"/>
+    <w:lsdException w:name="endnote text" w:semiHidden="1" w:unhideWhenUsed="1"/>
+    <w:lsdException w:name="table of authorities" w:semiHidden="1" w:unhideWhenUsed="1"/>
+    <w:lsdException w:name="macro" w:semiHidden="1" w:unhideWhenUsed="1"/>
+    <w:lsdException w:name="toa heading" w:semiHidden="1" w:unhideWhenUsed="1"/>
+    <w:lsdException w:name="List" w:semiHidden="1" w:unhideWhenUsed="1"/>
+    <w:lsdException w:name="List Bullet" w:semiHidden="1" w:unhideWhenUsed="1"/>
+    <w:lsdException w:name="List Number" w:semiHidden="1" w:unhideWhenUsed="1"/>
+    <w:lsdException w:name="List 2" w:semiHidden="1" w:unhideWhenUsed="1"/>
+    <w:lsdException w:name="List 3" w:semiHidden="1" w:unhideWhenUsed="1"/>
+    <w:lsdException w:name="List 4" w:semiHidden="1" w:unhideWhenUsed="1"/>
+    <w:lsdException w:name="List 5" w:semiHidden="1" w:unhideWhenUsed="1"/>
+    <w:lsdException w:name="List Bullet 2" w:semiHidden="1" w:unhideWhenUsed="1"/>
+    <w:lsdException w:name="List Bullet 3" w:semiHidden="1" w:unhideWhenUsed="1"/>
+    <w:lsdException w:name="List Bullet 4" w:semiHidden="1" w:unhideWhenUsed="1"/>
+    <w:lsdException w:name="List Bullet 5" w:semiHidden="1" w:unhideWhenUsed="1"/>
+    <w:lsdException w:name="List Number 2" w:semiHidden="1" w:unhideWhenUsed="1"/>
+    <w:lsdException w:name="List Number 3" w:semiHidden="1" w:unhideWhenUsed="1"/>
+    <w:lsdException w:name="List Number 4" w:semiHidden="1" w:unhideWhenUsed="1"/>
+    <w:lsdException w:name="List Number 5" w:semiHidden="1" w:unhideWhenUsed="1"/>
+    <w:lsdException w:name="Title" w:uiPriority="10" w:qFormat="1"/>
+    <w:lsdException w:name="Closing" w:semiHidden="1" w:unhideWhenUsed="1"/>
+    <w:lsdException w:name="Signature" w:semiHidden="1" w:unhideWhenUsed="1"/>
+    <w:lsdException w:name="Default Paragraph Font" w:semiHidden="1" w:uiPriority="1" w:unhideWhenUsed="1"/>
+    <w:lsdException w:name="Body Text" w:semiHidden="1" w:unhideWhenUsed="1"/>
+    <w:lsdException w:name="Body Text Indent" w:semiHidden="1" w:unhideWhenUsed="1"/>
+    <w:lsdException w:name="List Continue" w:semiHidden="1" w:unhideWhenUsed="1"/>
+    <w:lsdException w:name="List Continue 2" w:semiHidden="1" w:unhideWhenUsed="1"/>
+    <w:lsdException w:name="List Continue 3" w:semiHidden="1" w:unhideWhenUsed="1"/>
+    <w:lsdException w:name="List Continue 4" w:semiHidden="1" w:unhideWhenUsed="1"/>
+    <w:lsdException w:name="List Continue 5" w:semiHidden="1" w:unhideWhenUsed="1"/>
+    <w:lsdException w:name="Message Header" w:semiHidden="1" w:unhideWhenUsed="1"/>
+    <w:lsdException w:name="Subtitle" w:uiPriority="11" w:qFormat="1"/>
+    <w:lsdException w:name="Salutation" w:semiHidden="1" w:unhideWhenUsed="1"/>
+    <w:lsdException w:name="Date" w:semiHidden="1" w:unhideWhenUsed="1"/>
+    <w:lsdException w:name="Body Text First Indent" w:semiHidden="1" w:unhideWhenUsed="1"/>
+    <w:lsdException w:name="Body Text First Indent 2" w:semiHidden="1" w:unhideWhenUsed="1"/>
+    <w:lsdException w:name="Note Heading" w:semiHidden="1" w:unhideWhenUsed="1"/>
+    <w:lsdException w:name="Body Text 2" w:semiHidden="1" w:unhideWhenUsed="1"/>
+    <w:lsdException w:name="Body Text 3" w:semiHidden="1" w:unhideWhenUsed="1"/>
+    <w:lsdException w:name="Body Text Indent 2" w:semiHidden="1" w:unhideWhenUsed="1"/>
+    <w:lsdException w:name="Body Text Indent 3" w:semiHidden="1" w:unhideWhenUsed="1"/>
+    <w:lsdException w:name="Block Text" w:semiHidden="1" w:unhideWhenUsed="1"/>
+    <w:lsdException w:name="Hyperlink" w:semiHidden="1" w:unhideWhenUsed="1"/>
+    <w:lsdException w:name="FollowedHyperlink" w:semiHidden="1" w:unhideWhenUsed="1"/>
+    <w:lsdException w:name="Strong" w:uiPriority="22" w:qFormat="1"/>
+    <w:lsdException w:name="Emphasis" w:uiPriority="20" w:qFormat="1"/>
+    <w:lsdException w:name="Document Map" w:semiHidden="1" w:unhideWhenUsed="1"/>
+    <w:lsdException w:name="Plain Text" w:semiHidden="1" w:unhideWhenUsed="1"/>
+    <w:lsdException w:name="E-mail Signature" w:semiHidden="1" w:unhideWhenUsed="1"/>
+    <w:lsdException w:name="HTML Top of Form" w:semiHidden="1" w:unhideWhenUsed="1"/>
+    <w:lsdException w:name="HTML Bottom of Form" w:semiHidden="1" w:unhideWhenUsed="1"/>
+    <w:lsdException w:name="Normal (Web)" w:semiHidden="1" w:unhideWhenUsed="1"/>
+    <w:lsdException w:name="HTML Acronym" w:semiHidden="1" w:unhideWhenUsed="1"/>
+    <w:lsdException w:name="HTML Address" w:semiHidden="1" w:unhideWhenUsed="1"/>
+    <w:lsdException w:name="HTML Cite" w:semiHidden="1" w:unhideWhenUsed="1"/>
+    <w:lsdException w:name="HTML Code" w:semiHidden="1" w:unhideWhenUsed="1"/>
+    <w:lsdException w:name="HTML Definition" w:semiHidden="1" w:unhideWhenUsed="1"/>
+    <w:lsdException w:name="HTML Keyboard" w:semiHidden="1" w:unhideWhenUsed="1"/>
+    <w:lsdException w:name="HTML Preformatted" w:semiHidden="1" w:unhideWhenUsed="1"/>
+    <w:lsdException w:name="HTML Sample" w:semiHidden="1" w:unhideWhenUsed="1"/>
+    <w:lsdException w:name="HTML Typewriter" w:semiHidden="1" w:unhideWhenUsed="1"/>
+    <w:lsdException w:name="HTML Variable" w:semiHidden="1" w:unhideWhenUsed="1"/>
+    <w:lsdException w:name="Normal Table" w:semiHidden="1" w:unhideWhenUsed="1"/>
+    <w:lsdException w:name="annotation subject" w:semiHidden="1" w:unhideWhenUsed="1"/>
+    <w:lsdException w:name="No List" w:semiHidden="1" w:unhideWhenUsed="1"/>
+    <w:lsdException w:name="Outline List 1" w:semiHidden="1" w:unhideWhenUsed="1"/>
+    <w:lsdException w:name="Outline List 2" w:semiHidden="1" w:unhideWhenUsed="1"/>
+    <w:lsdException w:name="Outline List 3" w:semiHidden="1" w:unhideWhenUsed="1"/>
+    <w:lsdException w:name="Table Simple 1" w:semiHidden="1" w:unhideWhenUsed="1"/>
+    <w:lsdException w:name="Table Simple 2" w:semiHidden="1" w:unhideWhenUsed="1"/>
+    <w:lsdException w:name="Table Simple 3" w:semiHidden="1" w:unhideWhenUsed="1"/>
+    <w:lsdException w:name="Table Classic 1" w:semiHidden="1" w:unhideWhenUsed="1"/>
+    <w:lsdException w:name="Table Classic 2" w:semiHidden="1" w:unhideWhenUsed="1"/>
+    <w:lsdException w:name="Table Classic 3" w:semiHidden="1" w:unhideWhenUsed="1"/>
+    <w:lsdException w:name="Table Classic 4" w:semiHidden="1" w:unhideWhenUsed="1"/>
+    <w:lsdException w:name="Table Colorful 1" w:semiHidden="1" w:unhideWhenUsed="1"/>
+    <w:lsdException w:name="Table Colorful 2" w:semiHidden="1" w:unhideWhenUsed="1"/>
+    <w:lsdException w:name="Table Colorful 3" w:semiHidden="1" w:unhideWhenUsed="1"/>
+    <w:lsdException w:name="Table Columns 1" w:semiHidden="1" w:unhideWhenUsed="1"/>
+    <w:lsdException w:name="Table Columns 2" w:semiHidden="1" w:unhideWhenUsed="1"/>
+    <w:lsdException w:name="Table Columns 3" w:semiHidden="1" w:unhideWhenUsed="1"/>
+    <w:lsdException w:name="Table Columns 4" w:semiHidden="1" w:unhideWhenUsed="1"/>
+    <w:lsdException w:name="Table Columns 5" w:semiHidden="1" w:unhideWhenUsed="1"/>
+    <w:lsdException w:name="Table Grid 1" w:semiHidden="1" w:unhideWhenUsed="1"/>
+    <w:lsdException w:name="Table Grid 2" w:semiHidden="1" w:unhideWhenUsed="1"/>
+    <w:lsdException w:name="Table Grid 3" w:semiHidden="1" w:unhideWhenUsed="1"/>
+    <w:lsdException w:name="Table Grid 4" w:semiHidden="1" w:unhideWhenUsed="1"/>
+    <w:lsdException w:name="Table Grid 5" w:semiHidden="1" w:unhideWhenUsed="1"/>
+    <w:lsdException w:name="Table Grid 6" w:semiHidden="1" w:unhideWhenUsed="1"/>
+    <w:lsdException w:name="Table Grid 7" w:semiHidden="1" w:unhideWhenUsed="1"/>
+    <w:lsdException w:name="Table Grid 8" w:semiHidden="1" w:unhideWhenUsed="1"/>
+    <w:lsdException w:name="Table List 1" w:semiHidden="1" w:unhideWhenUsed="1"/>
+    <w:lsdException w:name="Table List 2" w:semiHidden="1" w:unhideWhenUsed="1"/>
+    <w:lsdException w:name="Table List 3" w:semiHidden="1" w:unhideWhenUsed="1"/>
+    <w:lsdException w:name="Table List 4" w:semiHidden="1" w:unhideWhenUsed="1"/>
+    <w:lsdException w:name="Table List 5" w:semiHidden="1" w:unhideWhenUsed="1"/>
+    <w:lsdException w:name="Table List 6" w:semiHidden="1" w:unhideWhenUsed="1"/>
+    <w:lsdException w:name="Table List 7" w:semiHidden="1" w:unhideWhenUsed="1"/>
+    <w:lsdException w:name="Table List 8" w:semiHidden="1" w:unhideWhenUsed="1"/>
+    <w:lsdException w:name="Table 3D effects 1" w:semiHidden="1" w:unhideWhenUsed="1"/>
+    <w:lsdException w:name="Table 3D effects 2" w:semiHidden="1" w:unhideWhenUsed="1"/>
+    <w:lsdException w:name="Table 3D effects 3" w:semiHidden="1" w:unhideWhenUsed="1"/>
+    <w:lsdException w:name="Table Contemporary" w:semiHidden="1" w:unhideWhenUsed="1"/>
+    <w:lsdException w:name="Table Elegant" w:semiHidden="1" w:unhideWhenUsed="1"/>
+    <w:lsdException w:name="Table Professional" w:semiHidden="1" w:unhideWhenUsed="1"/>
+    <w:lsdException w:name="Table Subtle 1" w:semiHidden="1" w:unhideWhenUsed="1"/>
+    <w:lsdException w:name="Table Subtle 2" w:semiHidden="1" w:unhideWhenUsed="1"/>
+    <w:lsdException w:name="Table Web 1" w:semiHidden="1" w:unhideWhenUsed="1"/>
+    <w:lsdException w:name="Table Web 2" w:semiHidden="1" w:unhideWhenUsed="1"/>
+    <w:lsdException w:name="Table Web 3" w:semiHidden="1" w:unhideWhenUsed="1"/>
+    <w:lsdException w:name="Balloon Text" w:semiHidden="1" w:unhideWhenUsed="1"/>
+    <w:lsdException w:name="Table Grid" w:uiPriority="59"/>
+    <w:lsdException w:name="Table Theme" w:semiHidden="1" w:unhideWhenUsed="1"/>
+    <w:lsdException w:name="Placeholder Text" w:semiHidden="1"/>
+    <w:lsdException w:name="No Spacing" w:uiPriority="1" w:qFormat="1"/>
+    <w:lsdException w:name="Light Shading" w:uiPriority="60"/>
+    <w:lsdException w:name="Light List" w:uiPriority="61"/>
+    <w:lsdException w:name="Light Grid" w:uiPriority="62"/>
+    <w:lsdException w:name="Medium Shading 1" w:uiPriority="63"/>
+    <w:lsdException w:name="Medium Shading 2" w:uiPriority="64"/>
+    <w:lsdException w:name="Medium List 1" w:uiPriority="65"/>
+    <w:lsdException w:name="Medium List 2" w:uiPriority="66"/>
+    <w:lsdException w:name="Medium Grid 1" w:uiPriority="67"/>
+    <w:lsdException w:name="Medium Grid 2" w:uiPriority="68"/>
+    <w:lsdException w:name="Medium Grid 3" w:uiPriority="69"/>
+    <w:lsdException w:name="Dark List" w:uiPriority="70"/>
+    <w:lsdException w:name="Colorful Shading" w:uiPriority="71"/>
+    <w:lsdException w:name="Colorful List" w:uiPriority="72"/>
+    <w:lsdException w:name="Colorful Grid" w:uiPriority="73"/>
+    <w:lsdException w:name="Light Shading Accent 1" w:uiPriority="60"/>
+    <w:lsdException w:name="Light List Accent 1" w:uiPriority="61"/>
+    <w:lsdException w:name="Light Grid Accent 1" w:uiPriority="62"/>
+    <w:lsdException w:name="Medium Shading 1 Accent 1" w:uiPriority="63"/>
+    <w:lsdException w:name="Medium Shading 2 Accent 1" w:uiPriority="64"/>
+    <w:lsdException w:name="Medium List 1 Accent 1" w:uiPriority="65"/>
+    <w:lsdException w:name="Revision" w:semiHidden="1"/>
+    <w:lsdException w:name="List Paragraph" w:uiPriority="34" w:qFormat="1"/>
+    <w:lsdException w:name="Quote" w:uiPriority="29" w:qFormat="1"/>
+    <w:lsdException w:name="Intense Quote" w:uiPriority="30" w:qFormat="1"/>
+    <w:lsdException w:name="Medium List 2 Accent 1" w:uiPriority="66"/>
+    <w:lsdException w:name="Medium Grid 1 Accent 1" w:uiPriority="67"/>
+    <w:lsdException w:name="Medium Grid 2 Accent 1" w:uiPriority="68"/>
+    <w:lsdException w:name="Medium Grid 3 Accent 1" w:uiPriority="69"/>
+    <w:lsdException w:name="Dark List Accent 1" w:uiPriority="70"/>
+    <w:lsdException w:name="Colorful Shading Accent 1" w:uiPriority="71"/>
+    <w:lsdException w:name="Colorful List Accent 1" w:uiPriority="72"/>
+    <w:lsdException w:name="Colorful Grid Accent 1" w:uiPriority="73"/>
+    <w:lsdException w:name="Light Shading Accent 2" w:uiPriority="60"/>
+    <w:lsdException w:name="Light List Accent 2" w:uiPriority="61"/>
+    <w:lsdException w:name="Light Grid Accent 2" w:uiPriority="62"/>
+    <w:lsdException w:name="Medium Shading 1 Accent 2" w:uiPriority="63"/>
+    <w:lsdException w:name="Medium Shading 2 Accent 2" w:uiPriority="64"/>
+    <w:lsdException w:name="Medium List 1 Accent 2" w:uiPriority="65"/>
+    <w:lsdException w:name="Medium List 2 Accent 2" w:uiPriority="66"/>
+    <w:lsdException w:name="Medium Grid 1 Accent 2" w:uiPriority="67"/>
+    <w:lsdException w:name="Medium Grid 2 Accent 2" w:uiPriority="68"/>
+    <w:lsdException w:name="Medium Grid 3 Accent 2" w:uiPriority="69"/>
+    <w:lsdException w:name="Dark List Accent 2" w:uiPriority="70"/>
+    <w:lsdException w:name="Colorful Shading Accent 2" w:uiPriority="71"/>
+    <w:lsdException w:name="Colorful List Accent 2" w:uiPriority="72"/>
+    <w:lsdException w:name="Colorful Grid Accent 2" w:uiPriority="73"/>
+    <w:lsdException w:name="Light Shading Accent 3" w:uiPriority="60"/>
+    <w:lsdException w:name="Light List Accent 3" w:uiPriority="61"/>
+    <w:lsdException w:name="Light Grid Accent 3" w:uiPriority="62"/>
+    <w:lsdException w:name="Medium Shading 1 Accent 3" w:uiPriority="63"/>
+    <w:lsdException w:name="Medium Shading 2 Accent 3" w:uiPriority="64"/>
+    <w:lsdException w:name="Medium List 1 Accent 3" w:uiPriority="65"/>
+    <w:lsdException w:name="Medium List 2 Accent 3" w:uiPriority="66"/>
+    <w:lsdException w:name="Medium Grid 1 Accent 3" w:uiPriority="67"/>
+    <w:lsdException w:name="Medium Grid 2 Accent 3" w:uiPriority="68"/>
+    <w:lsdException w:name="Medium Grid 3 Accent 3" w:uiPriority="69"/>
+    <w:lsdException w:name="Dark List Accent 3" w:uiPriority="70"/>
+    <w:lsdException w:name="Colorful Shading Accent 3" w:uiPriority="71"/>
+    <w:lsdException w:name="Colorful List Accent 3" w:uiPriority="72"/>
+    <w:lsdException w:name="Colorful Grid Accent 3" w:uiPriority="73"/>
+    <w:lsdException w:name="Light Shading Accent 4" w:uiPriority="60"/>
+    <w:lsdException w:name="Light List Accent 4" w:uiPriority="61"/>
+    <w:lsdException w:name="Light Grid Accent 4" w:uiPriority="62"/>
+    <w:lsdException w:name="Medium Shading 1 Accent 4" w:uiPriority="63"/>
+    <w:lsdException w:name="Medium Shading 2 Accent 4" w:uiPriority="64"/>
+    <w:lsdException w:name="Medium List 1 Accent 4" w:uiPriority="65"/>
+    <w:lsdException w:name="Medium List 2 Accent 4" w:uiPriority="66"/>
+    <w:lsdException w:name="Medium Grid 1 Accent 4" w:uiPriority="67"/>
+    <w:lsdException w:name="Medium Grid 2 Accent 4" w:uiPriority="68"/>
+    <w:lsdException w:name="Medium Grid 3 Accent 4" w:uiPriority="69"/>
+    <w:lsdException w:name="Dark List Accent 4" w:uiPriority="70"/>
+    <w:lsdException w:name="Colorful Shading Accent 4" w:uiPriority="71"/>
+    <w:lsdException w:name="Colorful List Accent 4" w:uiPriority="72"/>
+    <w:lsdException w:name="Colorful Grid Accent 4" w:uiPriority="73"/>
+    <w:lsdException w:name="Light Shading Accent 5" w:uiPriority="60"/>
+    <w:lsdException w:name="Light List Accent 5" w:uiPriority="61"/>
+    <w:lsdException w:name="Light Grid Accent 5" w:uiPriority="62"/>
+    <w:lsdException w:name="Medium Shading 1 Accent 5" w:uiPriority="63"/>
+    <w:lsdException w:name="Medium Shading 2 Accent 5" w:uiPriority="64"/>
+    <w:lsdException w:name="Medium List 1 Accent 5" w:uiPriority="65"/>
+    <w:lsdException w:name="Medium List 2 Accent 5" w:uiPriority="66"/>
+    <w:lsdException w:name="Medium Grid 1 Accent 5" w:uiPriority="67"/>
+    <w:lsdException w:name="Medium Grid 2 Accent 5" w:uiPriority="68"/>
+    <w:lsdException w:name="Medium Grid 3 Accent 5" w:uiPriority="69"/>
+    <w:lsdException w:name="Dark List Accent 5" w:uiPriority="70"/>
+    <w:lsdException w:name="Colorful Shading Accent 5" w:uiPriority="71"/>
+    <w:lsdException w:name="Colorful List Accent 5" w:uiPriority="72"/>
+    <w:lsdException w:name="Colorful Grid Accent 5" w:uiPriority="73"/>
+    <w:lsdException w:name="Light Shading Accent 6" w:uiPriority="60"/>
+    <w:lsdException w:name="Light List Accent 6" w:uiPriority="61"/>
+    <w:lsdException w:name="Light Grid Accent 6" w:uiPriority="62"/>
+    <w:lsdException w:name="Medium Shading 1 Accent 6" w:uiPriority="63"/>
+    <w:lsdException w:name="Medium Shading 2 Accent 6" w:uiPriority="64"/>
+    <w:lsdException w:name="Medium List 1 Accent 6" w:uiPriority="65"/>
+    <w:lsdException w:name="Medium List 2 Accent 6" w:uiPriority="66"/>
+    <w:lsdException w:name="Medium Grid 1 Accent 6" w:uiPriority="67"/>
+    <w:lsdException w:name="Medium Grid 2 Accent 6" w:uiPriority="68"/>
+    <w:lsdException w:name="Medium Grid 3 Accent 6" w:uiPriority="69"/>
+    <w:lsdException w:name="Dark List Accent 6" w:uiPriority="70"/>
+    <w:lsdException w:name="Colorful Shading Accent 6" w:uiPriority="71"/>
+    <w:lsdException w:name="Colorful List Accent 6" w:uiPriority="72"/>
+    <w:lsdException w:name="Colorful Grid Accent 6" w:uiPriority="73"/>
+    <w:lsdException w:name="Subtle Emphasis" w:uiPriority="19" w:qFormat="1"/>
+    <w:lsdException w:name="Intense Emphasis" w:uiPriority="21" w:qFormat="1"/>
+    <w:lsdException w:name="Subtle Reference" w:uiPriority="31" w:qFormat="1"/>
+    <w:lsdException w:name="Intense Reference" w:uiPriority="32" w:qFormat="1"/>
+    <w:lsdException w:name="Book Title" w:uiPriority="33" w:qFormat="1"/>
+    <w:lsdException w:name="Bibliography" w:semiHidden="1" w:uiPriority="37" w:unhideWhenUsed="1"/>
+    <w:lsdException w:name="TOC Heading" w:semiHidden="1" w:uiPriority="39" w:unhideWhenUsed="1" w:qFormat="1"/>
+    <w:lsdException w:name="Plain Table 1" w:uiPriority="41"/>
+    <w:lsdException w:name="Plain Table 2" w:uiPriority="42"/>
+    <w:lsdException w:name="Plain Table 3" w:uiPriority="43"/>
+    <w:lsdException w:name="Plain Table 4" w:uiPriority="44"/>
+    <w:lsdException w:name="Plain Table 5" w:uiPriority="45"/>
+    <w:lsdException w:name="Grid Table Light" w:uiPriority="40"/>
+    <w:lsdException w:name="Grid Table 1 Light" w:uiPriority="46"/>
+    <w:lsdException w:name="Grid Table 2" w:uiPriority="47"/>
+    <w:lsdException w:name="Grid Table 3" w:uiPriority="48"/>
+    <w:lsdException w:name="Grid Table 4" w:uiPriority="49"/>
+    <w:lsdException w:name="Grid Table 5 Dark" w:uiPriority="50"/>
+    <w:lsdException w:name="Grid Table 6 Colorful" w:uiPriority="51"/>
+    <w:lsdException w:name="Grid Table 7 Colorful" w:uiPriority="52"/>
+    <w:lsdException w:name="Grid Table 1 Light Accent 1" w:uiPriority="46"/>
+    <w:lsdException w:name="Grid Table 2 Accent 1" w:uiPriority="47"/>
+    <w:lsdException w:name="Grid Table 3 Accent 1" w:uiPriority="48"/>
+    <w:lsdException w:name="Grid Table 4 Accent 1" w:uiPriority="49"/>
+    <w:lsdException w:name="Grid Table 5 Dark Accent 1" w:uiPriority="50"/>
+    <w:lsdException w:name="Grid Table 6 Colorful Accent 1" w:uiPriority="51"/>
+    <w:lsdException w:name="Grid Table 7 Colorful Accent 1" w:uiPriority="52"/>
+    <w:lsdException w:name="Grid Table 1 Light Accent 2" w:uiPriority="46"/>
+    <w:lsdException w:name="Grid Table 2 Accent 2" w:uiPriority="47"/>
+    <w:lsdException w:name="Grid Table 3 Accent 2" w:uiPriority="48"/>
+    <w:lsdException w:name="Grid Table 4 Accent 2" w:uiPriority="49"/>
+    <w:lsdException w:name="Grid Table 5 Dark Accent 2" w:uiPriority="50"/>
+    <w:lsdException w:name="Grid Table 6 Colorful Accent 2" w:uiPriority="51"/>
+    <w:lsdException w:name="Grid Table 7 Colorful Accent 2" w:uiPriority="52"/>
+    <w:lsdException w:name="Grid Table 1 Light Accent 3" w:uiPriority="46"/>
+    <w:lsdException w:name="Grid Table 2 Accent 3" w:uiPriority="47"/>
+    <w:lsdException w:name="Grid Table 3 Accent 3" w:uiPriority="48"/>
+    <w:lsdException w:name="Grid Table 4 Accent 3" w:uiPriority="49"/>
+    <w:lsdException w:name="Grid Table 5 Dark Accent 3" w:uiPriority="50"/>
+    <w:lsdException w:name="Grid Table 6 Colorful Accent 3" w:uiPriority="51"/>
+    <w:lsdException w:name="Grid Table 7 Colorful Accent 3" w:uiPriority="52"/>
+    <w:lsdException w:name="Grid Table 1 Light Accent 4" w:uiPriority="46"/>
+    <w:lsdException w:name="Grid Table 2 Accent 4" w:uiPriority="47"/>
+    <w:lsdException w:name="Grid Table 3 Accent 4" w:uiPriority="48"/>
+    <w:lsdException w:name="Grid Table 4 Accent 4" w:uiPriority="49"/>
+    <w:lsdException w:name="Grid Table 5 Dark Accent 4" w:uiPriority="50"/>
+    <w:lsdException w:name="Grid Table 6 Colorful Accent 4" w:uiPriority="51"/>
+    <w:lsdException w:name="Grid Table 7 Colorful Accent 4" w:uiPriority="52"/>
+    <w:lsdException w:name="Grid Table 1 Light Accent 5" w:uiPriority="46"/>
+    <w:lsdException w:name="Grid Table 2 Accent 5" w:uiPriority="47"/>
+    <w:lsdException w:name="Grid Table 3 Accent 5" w:uiPriority="48"/>
+    <w:lsdException w:name="Grid Table 4 Accent 5" w:uiPriority="49"/>
+    <w:lsdException w:name="Grid Table 5 Dark Accent 5" w:uiPriority="50"/>
+    <w:lsdException w:name="Grid Table 6 Colorful Accent 5" w:uiPriority="51"/>
+    <w:lsdException w:name="Grid Table 7 Colorful Accent 5" w:uiPriority="52"/>
+    <w:lsdException w:name="Grid Table 1 Light Accent 6" w:uiPriority="46"/>
+    <w:lsdException w:name="Grid Table 2 Accent 6" w:uiPriority="47"/>
+    <w:lsdException w:name="Grid Table 3 Accent 6" w:uiPriority="48"/>
+    <w:lsdException w:name="Grid Table 4 Accent 6" w:uiPriority="49"/>
+    <w:lsdException w:name="Grid Table 5 Dark Accent 6" w:uiPriority="50"/>
+    <w:lsdException w:name="Grid Table 6 Colorful Accent 6" w:uiPriority="51"/>
+    <w:lsdException w:name="Grid Table 7 Colorful Accent 6" w:uiPriority="52"/>
+    <w:lsdException w:name="List Table 1 Light" w:uiPriority="46"/>
+    <w:lsdException w:name="List Table 2" w:uiPriority="47"/>
+    <w:lsdException w:name="List Table 3" w:uiPriority="48"/>
+    <w:lsdException w:name="List Table 4" w:uiPriority="49"/>
+    <w:lsdException w:name="List Table 5 Dark" w:uiPriority="50"/>
+    <w:lsdException w:name="List Table 6 Colorful" w:uiPriority="51"/>
+    <w:lsdException w:name="List Table 7 Colorful" w:uiPriority="52"/>
+    <w:lsdException w:name="List Table 1 Light Accent 1" w:uiPriority="46"/>
+    <w:lsdException w:name="List Table 2 Accent 1" w:uiPriority="47"/>
+    <w:lsdException w:name="List Table 3 Accent 1" w:uiPriority="48"/>
+    <w:lsdException w:name="List Table 4 Accent 1" w:uiPriority="49"/>
+    <w:lsdException w:name="List Table 5 Dark Accent 1" w:uiPriority="50"/>
+    <w:lsdException w:name="List Table 6 Colorful Accent 1" w:uiPriority="51"/>
+    <w:lsdException w:name="List Table 7 Colorful Accent 1" w:uiPriority="52"/>
+    <w:lsdException w:name="List Table 1 Light Accent 2" w:uiPriority="46"/>
+    <w:lsdException w:name="List Table 2 Accent 2" w:uiPriority="47"/>
+    <w:lsdException w:name="List Table 3 Accent 2" w:uiPriority="48"/>
+    <w:lsdException w:name="List Table 4 Accent 2" w:uiPriority="49"/>
+    <w:lsdException w:name="List Table 5 Dark Accent 2" w:uiPriority="50"/>
+    <w:lsdException w:name="List Table 6 Colorful Accent 2" w:uiPriority="51"/>
+    <w:lsdException w:name="List Table 7 Colorful Accent 2" w:uiPriority="52"/>
+    <w:lsdException w:name="List Table 1 Light Accent 3" w:uiPriority="46"/>
+    <w:lsdException w:name="List Table 2 Accent 3" w:uiPriority="47"/>
+    <w:lsdException w:name="List Table 3 Accent 3" w:uiPriority="48"/>
+    <w:lsdException w:name="List Table 4 Accent 3" w:uiPriority="49"/>
+    <w:lsdException w:name="List Table 5 Dark Accent 3" w:uiPriority="50"/>
+    <w:lsdException w:name="List Table 6 Colorful Accent 3" w:uiPriority="51"/>
+    <w:lsdException w:name="List Table 7 Colorful Accent 3" w:uiPriority="52"/>
+    <w:lsdException w:name="List Table 1 Light Accent 4" w:uiPriority="46"/>
+    <w:lsdException w:name="List Table 2 Accent 4" w:uiPriority="47"/>
+    <w:lsdException w:name="List Table 3 Accent 4" w:uiPriority="48"/>
+    <w:lsdException w:name="List Table 4 Accent 4" w:uiPriority="49"/>
+    <w:lsdException w:name="List Table 5 Dark Accent 4" w:uiPriority="50"/>
+    <w:lsdException w:name="List Table 6 Colorful Accent 4" w:uiPriority="51"/>
+    <w:lsdException w:name="List Table 7 Colorful Accent 4" w:uiPriority="52"/>
+    <w:lsdException w:name="List Table 1 Light Accent 5" w:uiPriority="46"/>
+    <w:lsdException w:name="List Table 2 Accent 5" w:uiPriority="47"/>
+    <w:lsdException w:name="List Table 3 Accent 5" w:uiPriority="48"/>
+    <w:lsdException w:name="List Table 4 Accent 5" w:uiPriority="49"/>
+    <w:lsdException w:name="List Table 5 Dark Accent 5" w:uiPriority="50"/>
+    <w:lsdException w:name="List Table 6 Colorful Accent 5" w:uiPriority="51"/>
+    <w:lsdException w:name="List Table 7 Colorful Accent 5" w:uiPriority="52"/>
+    <w:lsdException w:name="List Table 1 Light Accent 6" w:uiPriority="46"/>
+    <w:lsdException w:name="List Table 2 Accent 6" w:uiPriority="47"/>
+    <w:lsdException w:name="List Table 3 Accent 6" w:uiPriority="48"/>
+    <w:lsdException w:name="List Table 4 Accent 6" w:uiPriority="49"/>
+    <w:lsdException w:name="List Table 5 Dark Accent 6" w:uiPriority="50"/>
+    <w:lsdException w:name="List Table 6 Colorful Accent 6" w:uiPriority="51"/>
+    <w:lsdException w:name="List Table 7 Colorful Accent 6" w:uiPriority="52"/>
   </w:latentStyles>
   <w:style w:type="paragraph" w:default="1" w:styleId="Normal">
     <w:name w:val="Normal"/>

</xml_diff>